<commit_message>
DBMS assignment 2 completed
</commit_message>
<xml_diff>
--- a/DBMS/module 1/dbms assignment 2.docx
+++ b/DBMS/module 1/dbms assignment 2.docx
@@ -2525,49 +2525,6 @@
     </w:p>
     <w:p>
       <w:pPr>
-        <w:rPr>
-          <w:rFonts w:hint="default" w:ascii="Arial" w:hAnsi="Arial" w:cs="Arial"/>
-          <w:sz w:val="32"/>
-          <w:szCs w:val="32"/>
-        </w:rPr>
-      </w:pPr>
-      <w:r>
-        <w:rPr>
-          <w:rFonts w:hint="default" w:ascii="Arial" w:hAnsi="Arial" w:cs="Arial"/>
-          <w:sz w:val="32"/>
-          <w:szCs w:val="32"/>
-        </w:rPr>
-        <w:t>25. Write an SQL query to fetch duplicate records having matching</w:t>
-      </w:r>
-    </w:p>
-    <w:p>
-      <w:pPr>
-        <w:rPr>
-          <w:rFonts w:hint="default" w:ascii="Arial" w:hAnsi="Arial" w:cs="Arial"/>
-          <w:sz w:val="32"/>
-          <w:szCs w:val="32"/>
-        </w:rPr>
-      </w:pPr>
-      <w:r>
-        <w:rPr>
-          <w:rFonts w:hint="default" w:ascii="Arial" w:hAnsi="Arial" w:cs="Arial"/>
-          <w:sz w:val="32"/>
-          <w:szCs w:val="32"/>
-        </w:rPr>
-        <w:t>data in some fields of a table.</w:t>
-      </w:r>
-    </w:p>
-    <w:p>
-      <w:pPr>
-        <w:rPr>
-          <w:rFonts w:hint="default" w:ascii="Arial" w:hAnsi="Arial" w:cs="Arial"/>
-          <w:sz w:val="32"/>
-          <w:szCs w:val="32"/>
-        </w:rPr>
-      </w:pPr>
-    </w:p>
-    <w:p>
-      <w:pPr>
         <w:numPr>
           <w:ilvl w:val="0"/>
           <w:numId w:val="1"/>
@@ -2578,1143 +2535,1812 @@
           <w:szCs w:val="32"/>
         </w:rPr>
       </w:pPr>
-      <w:r>
-        <w:rPr>
-          <w:rFonts w:hint="default" w:ascii="Arial" w:hAnsi="Arial" w:cs="Arial"/>
-          <w:sz w:val="32"/>
-          <w:szCs w:val="32"/>
-        </w:rPr>
-        <w:t>Write an SQL query to show only odd rows from a table.</w:t>
-      </w:r>
-    </w:p>
-    <w:p>
-      <w:pPr>
-        <w:numPr>
-          <w:numId w:val="0"/>
-        </w:numPr>
-        <w:rPr>
-          <w:rFonts w:hint="default" w:ascii="Arial" w:hAnsi="Arial"/>
-          <w:sz w:val="32"/>
-          <w:szCs w:val="32"/>
-          <w:lang w:val="en-US"/>
-        </w:rPr>
-      </w:pPr>
-      <w:r>
-        <w:rPr>
-          <w:rFonts w:hint="default" w:ascii="Arial" w:hAnsi="Arial" w:cs="Arial"/>
-          <w:sz w:val="32"/>
-          <w:szCs w:val="32"/>
-          <w:lang w:val="en-US"/>
-        </w:rPr>
-        <w:t xml:space="preserve">Ans. </w:t>
-      </w:r>
-      <w:r>
-        <w:rPr>
-          <w:rFonts w:hint="default" w:ascii="Arial" w:hAnsi="Arial"/>
-          <w:sz w:val="32"/>
-          <w:szCs w:val="32"/>
-          <w:lang w:val="en-US"/>
-        </w:rPr>
-        <w:t>select *</w:t>
-      </w:r>
-    </w:p>
-    <w:p>
-      <w:pPr>
-        <w:numPr>
-          <w:numId w:val="0"/>
-        </w:numPr>
-        <w:rPr>
-          <w:rFonts w:hint="default" w:ascii="Arial" w:hAnsi="Arial"/>
-          <w:sz w:val="32"/>
-          <w:szCs w:val="32"/>
-          <w:lang w:val="en-US"/>
-        </w:rPr>
-      </w:pPr>
-      <w:r>
-        <w:rPr>
-          <w:rFonts w:hint="default" w:ascii="Arial" w:hAnsi="Arial"/>
-          <w:sz w:val="32"/>
-          <w:szCs w:val="32"/>
-          <w:lang w:val="en-US"/>
-        </w:rPr>
-        <w:t>from (select *, row_number() over() as rn from worker)subtable</w:t>
-      </w:r>
-    </w:p>
-    <w:p>
-      <w:pPr>
-        <w:numPr>
-          <w:numId w:val="0"/>
-        </w:numPr>
-        <w:ind w:firstLine="720" w:firstLineChars="0"/>
-        <w:rPr>
-          <w:rFonts w:hint="default" w:ascii="Arial" w:hAnsi="Arial"/>
-          <w:sz w:val="32"/>
-          <w:szCs w:val="32"/>
-          <w:lang w:val="en-US"/>
-        </w:rPr>
-      </w:pPr>
-      <w:r>
-        <w:rPr>
-          <w:rFonts w:hint="default" w:ascii="Arial" w:hAnsi="Arial"/>
-          <w:sz w:val="32"/>
-          <w:szCs w:val="32"/>
-          <w:lang w:val="en-US"/>
-        </w:rPr>
-        <w:t>where rn % 2 &lt;&gt; 0;</w:t>
-      </w:r>
-    </w:p>
-    <w:p>
-      <w:pPr>
-        <w:numPr>
-          <w:numId w:val="0"/>
-        </w:numPr>
-        <w:rPr>
-          <w:rFonts w:hint="default" w:ascii="Arial" w:hAnsi="Arial"/>
-          <w:sz w:val="32"/>
-          <w:szCs w:val="32"/>
-          <w:lang w:val="en-US"/>
-        </w:rPr>
-      </w:pPr>
-    </w:p>
-    <w:p>
-      <w:pPr>
-        <w:rPr>
-          <w:rFonts w:hint="default" w:ascii="Arial" w:hAnsi="Arial" w:cs="Arial"/>
-          <w:sz w:val="32"/>
-          <w:szCs w:val="32"/>
-        </w:rPr>
-      </w:pPr>
-      <w:r>
-        <w:rPr>
-          <w:rFonts w:hint="default" w:ascii="Arial" w:hAnsi="Arial" w:cs="Arial"/>
-          <w:sz w:val="32"/>
-          <w:szCs w:val="32"/>
-        </w:rPr>
-        <w:t>27. Write an SQL query to show only even rows from a table.</w:t>
-      </w:r>
-    </w:p>
-    <w:p>
-      <w:pPr>
-        <w:rPr>
-          <w:rFonts w:hint="default" w:ascii="Arial" w:hAnsi="Arial"/>
-          <w:sz w:val="32"/>
-          <w:szCs w:val="32"/>
-          <w:lang w:val="en-US"/>
-        </w:rPr>
-      </w:pPr>
-      <w:r>
-        <w:rPr>
-          <w:rFonts w:hint="default" w:ascii="Arial" w:hAnsi="Arial" w:cs="Arial"/>
-          <w:sz w:val="32"/>
-          <w:szCs w:val="32"/>
-          <w:lang w:val="en-US"/>
-        </w:rPr>
-        <w:t xml:space="preserve">Ans </w:t>
-      </w:r>
-      <w:r>
-        <w:rPr>
-          <w:rFonts w:hint="default" w:ascii="Arial" w:hAnsi="Arial"/>
-          <w:sz w:val="32"/>
-          <w:szCs w:val="32"/>
-          <w:lang w:val="en-US"/>
-        </w:rPr>
-        <w:t>select *</w:t>
-      </w:r>
-    </w:p>
-    <w:p>
-      <w:pPr>
-        <w:rPr>
-          <w:rFonts w:hint="default" w:ascii="Arial" w:hAnsi="Arial"/>
-          <w:sz w:val="32"/>
-          <w:szCs w:val="32"/>
-          <w:lang w:val="en-US"/>
-        </w:rPr>
-      </w:pPr>
-      <w:r>
-        <w:rPr>
-          <w:rFonts w:hint="default" w:ascii="Arial" w:hAnsi="Arial"/>
-          <w:sz w:val="32"/>
-          <w:szCs w:val="32"/>
-          <w:lang w:val="en-US"/>
-        </w:rPr>
-        <w:t xml:space="preserve">    -&gt; from (select *, row_number() over() as rn from worker) subtable</w:t>
-      </w:r>
-    </w:p>
-    <w:p>
-      <w:pPr>
-        <w:rPr>
-          <w:rFonts w:hint="default" w:ascii="Arial" w:hAnsi="Arial" w:cs="Arial"/>
-          <w:sz w:val="32"/>
-          <w:szCs w:val="32"/>
-        </w:rPr>
-      </w:pPr>
-      <w:r>
-        <w:rPr>
-          <w:rFonts w:hint="default" w:ascii="Arial" w:hAnsi="Arial"/>
-          <w:sz w:val="32"/>
-          <w:szCs w:val="32"/>
-          <w:lang w:val="en-US"/>
-        </w:rPr>
-        <w:t xml:space="preserve">    -&gt; where rn % 2 = 0;</w:t>
-      </w:r>
-    </w:p>
-    <w:p>
-      <w:pPr>
-        <w:rPr>
-          <w:rFonts w:hint="default" w:ascii="Arial" w:hAnsi="Arial" w:cs="Arial"/>
-          <w:sz w:val="32"/>
-          <w:szCs w:val="32"/>
-        </w:rPr>
-      </w:pPr>
-    </w:p>
-    <w:p>
-      <w:pPr>
-        <w:rPr>
-          <w:rFonts w:hint="default" w:ascii="Arial" w:hAnsi="Arial" w:cs="Arial"/>
-          <w:sz w:val="32"/>
-          <w:szCs w:val="32"/>
-        </w:rPr>
-      </w:pPr>
-      <w:r>
-        <w:rPr>
-          <w:rFonts w:hint="default" w:ascii="Arial" w:hAnsi="Arial" w:cs="Arial"/>
-          <w:sz w:val="32"/>
-          <w:szCs w:val="32"/>
-        </w:rPr>
-        <w:t>28. Write an SQL query to clone a new table from another table.</w:t>
-      </w:r>
-    </w:p>
-    <w:p>
-      <w:pPr>
-        <w:rPr>
-          <w:rFonts w:hint="default" w:ascii="Arial" w:hAnsi="Arial"/>
-          <w:sz w:val="32"/>
-          <w:szCs w:val="32"/>
-          <w:lang w:val="en-US"/>
-        </w:rPr>
-      </w:pPr>
-      <w:r>
-        <w:rPr>
-          <w:rFonts w:hint="default" w:ascii="Arial" w:hAnsi="Arial" w:cs="Arial"/>
-          <w:sz w:val="32"/>
-          <w:szCs w:val="32"/>
-          <w:lang w:val="en-US"/>
-        </w:rPr>
-        <w:t xml:space="preserve">Ans </w:t>
-      </w:r>
-      <w:r>
-        <w:rPr>
-          <w:rFonts w:hint="default" w:ascii="Arial" w:hAnsi="Arial"/>
-          <w:sz w:val="32"/>
-          <w:szCs w:val="32"/>
-          <w:lang w:val="en-US"/>
-        </w:rPr>
-        <w:t>create table emp1</w:t>
-      </w:r>
-    </w:p>
-    <w:p>
-      <w:pPr>
-        <w:rPr>
-          <w:rFonts w:hint="default" w:ascii="Arial" w:hAnsi="Arial"/>
-          <w:sz w:val="32"/>
-          <w:szCs w:val="32"/>
-          <w:lang w:val="en-US"/>
-        </w:rPr>
-      </w:pPr>
-      <w:r>
-        <w:rPr>
-          <w:rFonts w:hint="default" w:ascii="Arial" w:hAnsi="Arial"/>
-          <w:sz w:val="32"/>
-          <w:szCs w:val="32"/>
-          <w:lang w:val="en-US"/>
-        </w:rPr>
-        <w:t xml:space="preserve">    -&gt; as</w:t>
-      </w:r>
-    </w:p>
-    <w:p>
-      <w:pPr>
-        <w:rPr>
-          <w:rFonts w:hint="default" w:ascii="Arial" w:hAnsi="Arial" w:cs="Arial"/>
-          <w:sz w:val="32"/>
-          <w:szCs w:val="32"/>
-          <w:lang w:val="en-US"/>
-        </w:rPr>
-      </w:pPr>
-      <w:r>
-        <w:rPr>
-          <w:rFonts w:hint="default" w:ascii="Arial" w:hAnsi="Arial"/>
-          <w:sz w:val="32"/>
-          <w:szCs w:val="32"/>
-          <w:lang w:val="en-US"/>
-        </w:rPr>
-        <w:t xml:space="preserve">    -&gt; select * from emp;</w:t>
-      </w:r>
-    </w:p>
-    <w:p>
-      <w:pPr>
-        <w:rPr>
-          <w:rFonts w:hint="default" w:ascii="Arial" w:hAnsi="Arial" w:cs="Arial"/>
-          <w:sz w:val="32"/>
-          <w:szCs w:val="32"/>
-        </w:rPr>
-      </w:pPr>
-    </w:p>
-    <w:p>
-      <w:pPr>
-        <w:numPr>
-          <w:ilvl w:val="0"/>
-          <w:numId w:val="2"/>
-        </w:numPr>
-        <w:rPr>
-          <w:rFonts w:hint="default" w:ascii="Arial" w:hAnsi="Arial" w:cs="Arial"/>
-          <w:sz w:val="32"/>
-          <w:szCs w:val="32"/>
-        </w:rPr>
-      </w:pPr>
-      <w:r>
-        <w:rPr>
-          <w:rFonts w:hint="default" w:ascii="Arial" w:hAnsi="Arial" w:cs="Arial"/>
-          <w:sz w:val="32"/>
-          <w:szCs w:val="32"/>
-        </w:rPr>
-        <w:t>Write an SQL query to fetch intersecting records of two tables.</w:t>
-      </w:r>
-    </w:p>
-    <w:p>
-      <w:pPr>
-        <w:numPr>
-          <w:numId w:val="0"/>
-        </w:numPr>
-        <w:rPr>
-          <w:rFonts w:hint="default" w:ascii="Arial" w:hAnsi="Arial" w:cs="Arial"/>
-          <w:sz w:val="32"/>
-          <w:szCs w:val="32"/>
-          <w:lang w:val="en-IN"/>
-        </w:rPr>
-      </w:pPr>
-      <w:r>
-        <w:rPr>
-          <w:rFonts w:hint="default" w:ascii="Arial" w:hAnsi="Arial" w:cs="Arial"/>
-          <w:sz w:val="32"/>
-          <w:szCs w:val="32"/>
-          <w:lang w:val="en-IN"/>
-        </w:rPr>
-        <w:t>Ans.Select *                    (Not working in Mysql)</w:t>
-      </w:r>
-    </w:p>
-    <w:p>
-      <w:pPr>
-        <w:numPr>
-          <w:numId w:val="0"/>
-        </w:numPr>
-        <w:ind w:firstLine="720" w:firstLineChars="0"/>
-        <w:rPr>
-          <w:rFonts w:hint="default" w:ascii="Arial" w:hAnsi="Arial" w:cs="Arial"/>
-          <w:sz w:val="32"/>
-          <w:szCs w:val="32"/>
-          <w:lang w:val="en-IN"/>
-        </w:rPr>
-      </w:pPr>
-      <w:r>
-        <w:rPr>
-          <w:rFonts w:hint="default" w:ascii="Arial" w:hAnsi="Arial" w:cs="Arial"/>
-          <w:sz w:val="32"/>
-          <w:szCs w:val="32"/>
-          <w:lang w:val="en-IN"/>
-        </w:rPr>
-        <w:t xml:space="preserve">From emp </w:t>
-      </w:r>
-    </w:p>
-    <w:p>
-      <w:pPr>
-        <w:numPr>
-          <w:numId w:val="0"/>
-        </w:numPr>
-        <w:ind w:firstLine="720" w:firstLineChars="0"/>
-        <w:rPr>
-          <w:rFonts w:hint="default" w:ascii="Arial" w:hAnsi="Arial" w:cs="Arial"/>
-          <w:sz w:val="32"/>
-          <w:szCs w:val="32"/>
-          <w:lang w:val="en-IN"/>
-        </w:rPr>
-      </w:pPr>
-      <w:r>
-        <w:rPr>
-          <w:rFonts w:hint="default" w:ascii="Arial" w:hAnsi="Arial" w:cs="Arial"/>
-          <w:sz w:val="32"/>
-          <w:szCs w:val="32"/>
-          <w:lang w:val="en-IN"/>
-        </w:rPr>
-        <w:t>Where sal &gt; 2000</w:t>
-      </w:r>
-    </w:p>
-    <w:p>
-      <w:pPr>
-        <w:numPr>
-          <w:numId w:val="0"/>
-        </w:numPr>
-        <w:ind w:firstLine="720" w:firstLineChars="0"/>
-        <w:rPr>
-          <w:rFonts w:hint="default" w:ascii="Arial" w:hAnsi="Arial" w:cs="Arial"/>
-          <w:sz w:val="32"/>
-          <w:szCs w:val="32"/>
-          <w:lang w:val="en-IN"/>
-        </w:rPr>
-      </w:pPr>
-      <w:r>
-        <w:rPr>
-          <w:rFonts w:hint="default" w:ascii="Arial" w:hAnsi="Arial" w:cs="Arial"/>
-          <w:sz w:val="32"/>
-          <w:szCs w:val="32"/>
-          <w:lang w:val="en-IN"/>
-        </w:rPr>
-        <w:t>Intersect</w:t>
-      </w:r>
-    </w:p>
-    <w:p>
-      <w:pPr>
-        <w:numPr>
-          <w:numId w:val="0"/>
-        </w:numPr>
-        <w:ind w:firstLine="720" w:firstLineChars="0"/>
-        <w:rPr>
-          <w:rFonts w:hint="default" w:ascii="Arial" w:hAnsi="Arial" w:cs="Arial"/>
-          <w:sz w:val="32"/>
-          <w:szCs w:val="32"/>
-          <w:lang w:val="en-IN"/>
-        </w:rPr>
-      </w:pPr>
-      <w:r>
-        <w:rPr>
-          <w:rFonts w:hint="default" w:ascii="Arial" w:hAnsi="Arial" w:cs="Arial"/>
-          <w:sz w:val="32"/>
-          <w:szCs w:val="32"/>
-          <w:lang w:val="en-IN"/>
-        </w:rPr>
-        <w:t>Select *</w:t>
-      </w:r>
-    </w:p>
-    <w:p>
-      <w:pPr>
-        <w:numPr>
-          <w:numId w:val="0"/>
-        </w:numPr>
-        <w:ind w:firstLine="720" w:firstLineChars="0"/>
-        <w:rPr>
-          <w:rFonts w:hint="default" w:ascii="Arial" w:hAnsi="Arial" w:cs="Arial"/>
-          <w:sz w:val="32"/>
-          <w:szCs w:val="32"/>
-          <w:lang w:val="en-IN"/>
-        </w:rPr>
-      </w:pPr>
-      <w:r>
-        <w:rPr>
-          <w:rFonts w:hint="default" w:ascii="Arial" w:hAnsi="Arial" w:cs="Arial"/>
-          <w:sz w:val="32"/>
-          <w:szCs w:val="32"/>
-          <w:lang w:val="en-IN"/>
-        </w:rPr>
-        <w:t>From emp</w:t>
-      </w:r>
-    </w:p>
-    <w:p>
-      <w:pPr>
-        <w:numPr>
-          <w:numId w:val="0"/>
-        </w:numPr>
-        <w:ind w:firstLine="720" w:firstLineChars="0"/>
-        <w:rPr>
-          <w:rFonts w:hint="default" w:ascii="Arial" w:hAnsi="Arial" w:cs="Arial"/>
-          <w:sz w:val="32"/>
-          <w:szCs w:val="32"/>
-          <w:lang w:val="en-IN"/>
-        </w:rPr>
-      </w:pPr>
-      <w:r>
-        <w:rPr>
-          <w:rFonts w:hint="default" w:ascii="Arial" w:hAnsi="Arial" w:cs="Arial"/>
-          <w:sz w:val="32"/>
-          <w:szCs w:val="32"/>
-          <w:lang w:val="en-IN"/>
-        </w:rPr>
-        <w:t>Where job = ‘manager’</w:t>
-      </w:r>
-    </w:p>
-    <w:p>
-      <w:pPr>
-        <w:numPr>
-          <w:numId w:val="0"/>
-        </w:numPr>
-        <w:rPr>
-          <w:rFonts w:hint="default" w:ascii="Arial" w:hAnsi="Arial" w:cs="Arial"/>
-          <w:sz w:val="32"/>
-          <w:szCs w:val="32"/>
-        </w:rPr>
-      </w:pPr>
-    </w:p>
-    <w:p>
-      <w:pPr>
-        <w:rPr>
-          <w:rFonts w:hint="default" w:ascii="Arial" w:hAnsi="Arial" w:cs="Arial"/>
-          <w:sz w:val="32"/>
-          <w:szCs w:val="32"/>
-        </w:rPr>
-      </w:pPr>
-    </w:p>
-    <w:p>
-      <w:pPr>
-        <w:numPr>
-          <w:ilvl w:val="0"/>
-          <w:numId w:val="2"/>
-        </w:numPr>
-        <w:ind w:left="0" w:leftChars="0" w:firstLine="0" w:firstLineChars="0"/>
-        <w:rPr>
-          <w:rFonts w:hint="default" w:ascii="Arial" w:hAnsi="Arial" w:cs="Arial"/>
-          <w:sz w:val="32"/>
-          <w:szCs w:val="32"/>
-        </w:rPr>
-      </w:pPr>
-      <w:r>
-        <w:rPr>
-          <w:rFonts w:hint="default" w:ascii="Arial" w:hAnsi="Arial" w:cs="Arial"/>
-          <w:sz w:val="32"/>
-          <w:szCs w:val="32"/>
-        </w:rPr>
-        <w:t>Write an SQL query to show records from one table that anothertable does not have.</w:t>
-      </w:r>
-    </w:p>
-    <w:p>
-      <w:pPr>
-        <w:numPr>
-          <w:numId w:val="0"/>
-        </w:numPr>
-        <w:ind w:leftChars="0"/>
-        <w:rPr>
-          <w:rFonts w:hint="default" w:ascii="Arial" w:hAnsi="Arial"/>
-          <w:sz w:val="32"/>
-          <w:szCs w:val="32"/>
-          <w:lang w:val="en-IN"/>
-        </w:rPr>
-      </w:pPr>
-      <w:r>
-        <w:rPr>
-          <w:rFonts w:hint="default" w:ascii="Arial" w:hAnsi="Arial" w:cs="Arial"/>
-          <w:sz w:val="32"/>
-          <w:szCs w:val="32"/>
-          <w:lang w:val="en-IN"/>
-        </w:rPr>
-        <w:t xml:space="preserve">Ans. </w:t>
-      </w:r>
-      <w:r>
-        <w:rPr>
-          <w:rFonts w:hint="default" w:ascii="Arial" w:hAnsi="Arial"/>
-          <w:sz w:val="32"/>
-          <w:szCs w:val="32"/>
-          <w:lang w:val="en-IN"/>
-        </w:rPr>
-        <w:t>select *</w:t>
-      </w:r>
-    </w:p>
-    <w:p>
-      <w:pPr>
-        <w:numPr>
-          <w:numId w:val="0"/>
-        </w:numPr>
-        <w:ind w:leftChars="0"/>
-        <w:rPr>
-          <w:rFonts w:hint="default" w:ascii="Arial" w:hAnsi="Arial"/>
-          <w:sz w:val="32"/>
-          <w:szCs w:val="32"/>
-          <w:lang w:val="en-IN"/>
-        </w:rPr>
-      </w:pPr>
-      <w:r>
-        <w:rPr>
-          <w:rFonts w:hint="default" w:ascii="Arial" w:hAnsi="Arial"/>
-          <w:sz w:val="32"/>
-          <w:szCs w:val="32"/>
-          <w:lang w:val="en-IN"/>
-        </w:rPr>
-        <w:t xml:space="preserve">    -&gt; from worker w</w:t>
-      </w:r>
-    </w:p>
-    <w:p>
-      <w:pPr>
-        <w:numPr>
-          <w:numId w:val="0"/>
-        </w:numPr>
-        <w:ind w:leftChars="0"/>
-        <w:rPr>
-          <w:rFonts w:hint="default" w:ascii="Arial" w:hAnsi="Arial"/>
-          <w:sz w:val="32"/>
-          <w:szCs w:val="32"/>
-          <w:lang w:val="en-IN"/>
-        </w:rPr>
-      </w:pPr>
-      <w:r>
-        <w:rPr>
-          <w:rFonts w:hint="default" w:ascii="Arial" w:hAnsi="Arial"/>
-          <w:sz w:val="32"/>
-          <w:szCs w:val="32"/>
-          <w:lang w:val="en-IN"/>
-        </w:rPr>
-        <w:t xml:space="preserve">    -&gt; where not exists (select worker_ref_id</w:t>
-      </w:r>
-    </w:p>
-    <w:p>
-      <w:pPr>
-        <w:numPr>
-          <w:numId w:val="0"/>
-        </w:numPr>
-        <w:ind w:leftChars="0"/>
-        <w:rPr>
-          <w:rFonts w:hint="default" w:ascii="Arial" w:hAnsi="Arial"/>
-          <w:sz w:val="32"/>
-          <w:szCs w:val="32"/>
-          <w:lang w:val="en-IN"/>
-        </w:rPr>
-      </w:pPr>
-      <w:r>
-        <w:rPr>
-          <w:rFonts w:hint="default" w:ascii="Arial" w:hAnsi="Arial"/>
-          <w:sz w:val="32"/>
-          <w:szCs w:val="32"/>
-          <w:lang w:val="en-IN"/>
-        </w:rPr>
-        <w:t xml:space="preserve">    -&gt; from title t</w:t>
-      </w:r>
-    </w:p>
-    <w:p>
-      <w:pPr>
-        <w:numPr>
-          <w:numId w:val="0"/>
-        </w:numPr>
-        <w:ind w:leftChars="0" w:firstLine="355"/>
-        <w:rPr>
-          <w:rFonts w:hint="default" w:ascii="Arial" w:hAnsi="Arial"/>
-          <w:sz w:val="32"/>
-          <w:szCs w:val="32"/>
-          <w:lang w:val="en-IN"/>
-        </w:rPr>
-      </w:pPr>
-      <w:r>
-        <w:rPr>
-          <w:rFonts w:hint="default" w:ascii="Arial" w:hAnsi="Arial"/>
-          <w:sz w:val="32"/>
-          <w:szCs w:val="32"/>
-          <w:lang w:val="en-IN"/>
-        </w:rPr>
-        <w:t>-&gt; where w.worker_id = t.worker_ref_id);</w:t>
-      </w:r>
-    </w:p>
-    <w:p>
-      <w:pPr>
-        <w:numPr>
-          <w:numId w:val="0"/>
-        </w:numPr>
-        <w:ind w:leftChars="0" w:firstLine="355"/>
-        <w:rPr>
-          <w:rFonts w:hint="default" w:ascii="Arial" w:hAnsi="Arial"/>
-          <w:sz w:val="32"/>
-          <w:szCs w:val="32"/>
-          <w:lang w:val="en-IN"/>
-        </w:rPr>
-      </w:pPr>
-    </w:p>
-    <w:p>
-      <w:pPr>
-        <w:numPr>
-          <w:ilvl w:val="0"/>
-          <w:numId w:val="2"/>
-        </w:numPr>
-        <w:ind w:left="0" w:leftChars="0" w:firstLine="0" w:firstLineChars="0"/>
-        <w:rPr>
-          <w:rFonts w:hint="default" w:ascii="Arial" w:hAnsi="Arial" w:cs="Arial"/>
-          <w:sz w:val="32"/>
-          <w:szCs w:val="32"/>
-        </w:rPr>
-      </w:pPr>
-      <w:r>
-        <w:rPr>
-          <w:rFonts w:hint="default" w:ascii="Arial" w:hAnsi="Arial" w:cs="Arial"/>
-          <w:sz w:val="32"/>
-          <w:szCs w:val="32"/>
-        </w:rPr>
-        <w:t>Write an SQL query to show the current date and time.</w:t>
-      </w:r>
-    </w:p>
-    <w:p>
-      <w:pPr>
-        <w:numPr>
-          <w:numId w:val="0"/>
-        </w:numPr>
-        <w:ind w:leftChars="0"/>
-        <w:rPr>
-          <w:rFonts w:hint="default" w:ascii="Arial" w:hAnsi="Arial" w:cs="Arial"/>
-          <w:sz w:val="32"/>
-          <w:szCs w:val="32"/>
-          <w:lang w:val="en-IN"/>
-        </w:rPr>
-      </w:pPr>
-      <w:r>
-        <w:rPr>
-          <w:rFonts w:hint="default" w:ascii="Arial" w:hAnsi="Arial" w:cs="Arial"/>
-          <w:sz w:val="32"/>
-          <w:szCs w:val="32"/>
-          <w:lang w:val="en-IN"/>
-        </w:rPr>
-        <w:t xml:space="preserve">Ans </w:t>
-      </w:r>
-      <w:r>
-        <w:rPr>
-          <w:rFonts w:hint="default" w:ascii="Arial" w:hAnsi="Arial"/>
-          <w:sz w:val="32"/>
-          <w:szCs w:val="32"/>
-          <w:lang w:val="en-IN"/>
-        </w:rPr>
-        <w:t xml:space="preserve">select date_format(curdate(),'%Y-%M-%D %hh:%mm:%ss');  </w:t>
-      </w:r>
-    </w:p>
-    <w:p>
-      <w:pPr>
-        <w:rPr>
-          <w:rFonts w:hint="default" w:ascii="Arial" w:hAnsi="Arial" w:cs="Arial"/>
-          <w:sz w:val="32"/>
-          <w:szCs w:val="32"/>
-        </w:rPr>
-      </w:pPr>
-    </w:p>
-    <w:p>
-      <w:pPr>
-        <w:numPr>
-          <w:ilvl w:val="0"/>
-          <w:numId w:val="2"/>
-        </w:numPr>
-        <w:ind w:left="0" w:leftChars="0" w:firstLine="0" w:firstLineChars="0"/>
-        <w:rPr>
-          <w:rFonts w:hint="default" w:ascii="Arial" w:hAnsi="Arial" w:cs="Arial"/>
-          <w:sz w:val="32"/>
-          <w:szCs w:val="32"/>
-        </w:rPr>
-      </w:pPr>
-      <w:r>
-        <w:rPr>
-          <w:rFonts w:hint="default" w:ascii="Arial" w:hAnsi="Arial" w:cs="Arial"/>
-          <w:sz w:val="32"/>
-          <w:szCs w:val="32"/>
-        </w:rPr>
-        <w:t>Write an SQL query to show the top n (say 10) records of a table.</w:t>
-      </w:r>
-    </w:p>
-    <w:p>
-      <w:pPr>
-        <w:numPr>
-          <w:numId w:val="0"/>
-        </w:numPr>
-        <w:ind w:leftChars="0"/>
-        <w:rPr>
-          <w:rFonts w:hint="default" w:ascii="Arial" w:hAnsi="Arial" w:cs="Arial"/>
-          <w:sz w:val="32"/>
-          <w:szCs w:val="32"/>
-          <w:lang w:val="en-IN"/>
-        </w:rPr>
-      </w:pPr>
-      <w:r>
-        <w:rPr>
-          <w:rFonts w:hint="default" w:ascii="Arial" w:hAnsi="Arial" w:cs="Arial"/>
-          <w:sz w:val="32"/>
-          <w:szCs w:val="32"/>
-          <w:lang w:val="en-IN"/>
-        </w:rPr>
-        <w:t>Ans select * from worker limit 10;</w:t>
-      </w:r>
-    </w:p>
-    <w:p>
-      <w:pPr>
-        <w:rPr>
-          <w:rFonts w:hint="default" w:ascii="Arial" w:hAnsi="Arial" w:cs="Arial"/>
-          <w:sz w:val="32"/>
-          <w:szCs w:val="32"/>
-        </w:rPr>
-      </w:pPr>
-    </w:p>
-    <w:p>
-      <w:pPr>
-        <w:numPr>
-          <w:ilvl w:val="0"/>
-          <w:numId w:val="2"/>
-        </w:numPr>
-        <w:ind w:left="0" w:leftChars="0" w:firstLine="0" w:firstLineChars="0"/>
-        <w:rPr>
-          <w:rFonts w:hint="default" w:ascii="Arial" w:hAnsi="Arial" w:cs="Arial"/>
-          <w:sz w:val="32"/>
-          <w:szCs w:val="32"/>
-        </w:rPr>
-      </w:pPr>
-      <w:r>
-        <w:rPr>
-          <w:rFonts w:hint="default" w:ascii="Arial" w:hAnsi="Arial" w:cs="Arial"/>
-          <w:sz w:val="32"/>
-          <w:szCs w:val="32"/>
-        </w:rPr>
-        <w:t>Write an SQL query to determine the nth (say n=5) highest salary</w:t>
-      </w:r>
-      <w:r>
-        <w:rPr>
-          <w:rFonts w:hint="default" w:ascii="Arial" w:hAnsi="Arial" w:cs="Arial"/>
-          <w:sz w:val="32"/>
-          <w:szCs w:val="32"/>
-          <w:lang w:val="en-IN"/>
-        </w:rPr>
-        <w:t xml:space="preserve"> </w:t>
-      </w:r>
-      <w:r>
-        <w:rPr>
-          <w:rFonts w:hint="default" w:ascii="Arial" w:hAnsi="Arial" w:cs="Arial"/>
-          <w:sz w:val="32"/>
-          <w:szCs w:val="32"/>
-        </w:rPr>
-        <w:t>from a table.</w:t>
-      </w:r>
-    </w:p>
-    <w:p>
-      <w:pPr>
-        <w:numPr>
-          <w:numId w:val="0"/>
-        </w:numPr>
-        <w:ind w:leftChars="0"/>
-        <w:rPr>
-          <w:rFonts w:hint="default" w:ascii="Arial" w:hAnsi="Arial" w:cs="Arial"/>
-          <w:sz w:val="32"/>
-          <w:szCs w:val="32"/>
-          <w:lang w:val="en-IN"/>
-        </w:rPr>
-      </w:pPr>
-      <w:r>
-        <w:rPr>
-          <w:rFonts w:hint="default" w:ascii="Arial" w:hAnsi="Arial" w:cs="Arial"/>
-          <w:sz w:val="32"/>
-          <w:szCs w:val="32"/>
-          <w:lang w:val="en-IN"/>
-        </w:rPr>
-        <w:t>Ans. Select *</w:t>
-      </w:r>
-    </w:p>
-    <w:p>
-      <w:pPr>
-        <w:numPr>
-          <w:numId w:val="0"/>
-        </w:numPr>
-        <w:ind w:leftChars="0" w:firstLine="720" w:firstLineChars="0"/>
-        <w:rPr>
-          <w:rFonts w:hint="default" w:ascii="Arial" w:hAnsi="Arial" w:cs="Arial"/>
-          <w:sz w:val="32"/>
-          <w:szCs w:val="32"/>
-          <w:lang w:val="en-IN"/>
-        </w:rPr>
-      </w:pPr>
-      <w:r>
-        <w:rPr>
-          <w:rFonts w:hint="default" w:ascii="Arial" w:hAnsi="Arial" w:cs="Arial"/>
-          <w:sz w:val="32"/>
-          <w:szCs w:val="32"/>
-          <w:lang w:val="en-IN"/>
-        </w:rPr>
-        <w:t>From worker</w:t>
-      </w:r>
-    </w:p>
-    <w:p>
-      <w:pPr>
-        <w:numPr>
-          <w:numId w:val="0"/>
-        </w:numPr>
-        <w:ind w:leftChars="0" w:firstLine="720" w:firstLineChars="0"/>
-        <w:rPr>
-          <w:rFonts w:hint="default" w:ascii="Arial" w:hAnsi="Arial" w:cs="Arial"/>
-          <w:sz w:val="32"/>
-          <w:szCs w:val="32"/>
-          <w:lang w:val="en-IN"/>
-        </w:rPr>
-      </w:pPr>
-      <w:r>
-        <w:rPr>
-          <w:rFonts w:hint="default" w:ascii="Arial" w:hAnsi="Arial" w:cs="Arial"/>
-          <w:sz w:val="32"/>
-          <w:szCs w:val="32"/>
-          <w:lang w:val="en-IN"/>
-        </w:rPr>
-        <w:t>Order by salary desc</w:t>
-      </w:r>
-    </w:p>
-    <w:p>
-      <w:pPr>
-        <w:numPr>
-          <w:numId w:val="0"/>
-        </w:numPr>
-        <w:ind w:leftChars="0" w:firstLine="720" w:firstLineChars="0"/>
-        <w:rPr>
-          <w:rFonts w:hint="default" w:ascii="Arial" w:hAnsi="Arial" w:cs="Arial"/>
-          <w:sz w:val="32"/>
-          <w:szCs w:val="32"/>
-          <w:lang w:val="en-IN"/>
-        </w:rPr>
-      </w:pPr>
-      <w:r>
-        <w:rPr>
-          <w:rFonts w:hint="default" w:ascii="Arial" w:hAnsi="Arial" w:cs="Arial"/>
-          <w:sz w:val="32"/>
-          <w:szCs w:val="32"/>
-          <w:lang w:val="en-IN"/>
-        </w:rPr>
-        <w:t>Limit 4, 1;</w:t>
-      </w:r>
-    </w:p>
-    <w:p>
-      <w:pPr>
-        <w:rPr>
-          <w:rFonts w:hint="default" w:ascii="Arial" w:hAnsi="Arial" w:cs="Arial"/>
-          <w:sz w:val="32"/>
-          <w:szCs w:val="32"/>
-        </w:rPr>
-      </w:pPr>
-    </w:p>
-    <w:p>
-      <w:pPr>
-        <w:numPr>
-          <w:ilvl w:val="0"/>
-          <w:numId w:val="2"/>
-        </w:numPr>
-        <w:ind w:left="0" w:leftChars="0" w:firstLine="0" w:firstLineChars="0"/>
-        <w:rPr>
-          <w:rFonts w:hint="default" w:ascii="Arial" w:hAnsi="Arial" w:cs="Arial"/>
-          <w:sz w:val="32"/>
-          <w:szCs w:val="32"/>
-        </w:rPr>
-      </w:pPr>
-      <w:r>
-        <w:rPr>
-          <w:rFonts w:hint="default" w:ascii="Arial" w:hAnsi="Arial" w:cs="Arial"/>
-          <w:sz w:val="32"/>
-          <w:szCs w:val="32"/>
-        </w:rPr>
-        <w:t>Write an SQL query to determine the 5th highest salary without</w:t>
-      </w:r>
-      <w:r>
-        <w:rPr>
-          <w:rFonts w:hint="default" w:ascii="Arial" w:hAnsi="Arial" w:cs="Arial"/>
-          <w:sz w:val="32"/>
-          <w:szCs w:val="32"/>
-          <w:lang w:val="en-IN"/>
-        </w:rPr>
-        <w:t xml:space="preserve"> </w:t>
-      </w:r>
-      <w:r>
-        <w:rPr>
-          <w:rFonts w:hint="default" w:ascii="Arial" w:hAnsi="Arial" w:cs="Arial"/>
-          <w:sz w:val="32"/>
-          <w:szCs w:val="32"/>
-        </w:rPr>
-        <w:t>using TOP or limit method.</w:t>
-      </w:r>
-    </w:p>
-    <w:p>
-      <w:pPr>
-        <w:numPr>
-          <w:ilvl w:val="0"/>
-          <w:numId w:val="0"/>
-        </w:numPr>
-        <w:ind w:leftChars="0"/>
-        <w:rPr>
-          <w:rFonts w:hint="default" w:ascii="Arial" w:hAnsi="Arial"/>
-          <w:sz w:val="32"/>
-          <w:szCs w:val="32"/>
-          <w:lang w:val="en-IN"/>
-        </w:rPr>
-      </w:pPr>
-      <w:r>
-        <w:rPr>
-          <w:rFonts w:hint="default" w:ascii="Arial" w:hAnsi="Arial" w:cs="Arial"/>
-          <w:sz w:val="32"/>
-          <w:szCs w:val="32"/>
-          <w:lang w:val="en-IN"/>
-        </w:rPr>
-        <w:t xml:space="preserve">Ans. </w:t>
-      </w:r>
-      <w:r>
-        <w:rPr>
-          <w:rFonts w:hint="default" w:ascii="Arial" w:hAnsi="Arial"/>
-          <w:sz w:val="32"/>
-          <w:szCs w:val="32"/>
-          <w:lang w:val="en-IN"/>
-        </w:rPr>
-        <w:t>select *</w:t>
-      </w:r>
-    </w:p>
-    <w:p>
-      <w:pPr>
-        <w:numPr>
-          <w:ilvl w:val="0"/>
-          <w:numId w:val="0"/>
-        </w:numPr>
-        <w:ind w:left="800" w:leftChars="0" w:hanging="800" w:hangingChars="250"/>
-        <w:rPr>
-          <w:rFonts w:hint="default" w:ascii="Arial" w:hAnsi="Arial"/>
-          <w:sz w:val="32"/>
-          <w:szCs w:val="32"/>
-          <w:lang w:val="en-IN"/>
-        </w:rPr>
-      </w:pPr>
-      <w:r>
-        <w:rPr>
-          <w:rFonts w:hint="default" w:ascii="Arial" w:hAnsi="Arial"/>
-          <w:sz w:val="32"/>
-          <w:szCs w:val="32"/>
-          <w:lang w:val="en-IN"/>
-        </w:rPr>
-        <w:t xml:space="preserve">    -&gt; from (select *, dense_rank() over(order by salary) as rn from worker) as Ranked</w:t>
-      </w:r>
-    </w:p>
-    <w:p>
-      <w:pPr>
-        <w:numPr>
-          <w:ilvl w:val="0"/>
-          <w:numId w:val="0"/>
-        </w:numPr>
-        <w:ind w:leftChars="0"/>
-        <w:rPr>
-          <w:rFonts w:hint="default" w:ascii="Arial" w:hAnsi="Arial" w:cs="Arial"/>
-          <w:sz w:val="32"/>
-          <w:szCs w:val="32"/>
-          <w:lang w:val="en-IN"/>
-        </w:rPr>
-      </w:pPr>
-      <w:r>
-        <w:rPr>
-          <w:rFonts w:hint="default" w:ascii="Arial" w:hAnsi="Arial"/>
-          <w:sz w:val="32"/>
-          <w:szCs w:val="32"/>
-          <w:lang w:val="en-IN"/>
-        </w:rPr>
-        <w:t xml:space="preserve">    -&gt; where rn =5 ;</w:t>
-      </w:r>
-    </w:p>
-    <w:p>
-      <w:pPr>
-        <w:numPr>
-          <w:numId w:val="0"/>
-        </w:numPr>
-        <w:ind w:leftChars="0"/>
-        <w:rPr>
-          <w:rFonts w:hint="default" w:ascii="Arial" w:hAnsi="Arial" w:cs="Arial"/>
-          <w:sz w:val="32"/>
-          <w:szCs w:val="32"/>
-          <w:lang w:val="en-IN"/>
-        </w:rPr>
-      </w:pPr>
-    </w:p>
-    <w:p>
-      <w:pPr>
-        <w:rPr>
-          <w:rFonts w:hint="default" w:ascii="Arial" w:hAnsi="Arial" w:cs="Arial"/>
-          <w:sz w:val="32"/>
-          <w:szCs w:val="32"/>
-        </w:rPr>
-      </w:pPr>
-      <w:r>
-        <w:rPr>
-          <w:rFonts w:hint="default" w:ascii="Arial" w:hAnsi="Arial" w:cs="Arial"/>
-          <w:sz w:val="32"/>
-          <w:szCs w:val="32"/>
-        </w:rPr>
-        <w:t>35. Write an SQL query to fetch the list of employees with the same</w:t>
-      </w:r>
-      <w:r>
-        <w:rPr>
-          <w:rFonts w:hint="default" w:ascii="Arial" w:hAnsi="Arial" w:cs="Arial"/>
-          <w:sz w:val="32"/>
-          <w:szCs w:val="32"/>
-          <w:lang w:val="en-IN"/>
-        </w:rPr>
-        <w:t xml:space="preserve"> </w:t>
-      </w:r>
-      <w:r>
-        <w:rPr>
-          <w:rFonts w:hint="default" w:ascii="Arial" w:hAnsi="Arial" w:cs="Arial"/>
-          <w:sz w:val="32"/>
-          <w:szCs w:val="32"/>
-        </w:rPr>
-        <w:t>salary.</w:t>
-      </w:r>
-    </w:p>
-    <w:p>
-      <w:pPr>
-        <w:rPr>
-          <w:rFonts w:hint="default" w:ascii="Arial" w:hAnsi="Arial" w:cs="Arial"/>
-          <w:sz w:val="32"/>
-          <w:szCs w:val="32"/>
-        </w:rPr>
-      </w:pPr>
-      <w:r>
-        <w:rPr>
-          <w:rFonts w:hint="default" w:ascii="Arial" w:hAnsi="Arial" w:cs="Arial"/>
-          <w:sz w:val="32"/>
-          <w:szCs w:val="32"/>
-        </w:rPr>
-        <w:t>36. Write an SQL query to show the second highest salary from a</w:t>
-      </w:r>
-    </w:p>
-    <w:p>
-      <w:pPr>
-        <w:rPr>
-          <w:rFonts w:hint="default" w:ascii="Arial" w:hAnsi="Arial" w:cs="Arial"/>
-          <w:sz w:val="32"/>
-          <w:szCs w:val="32"/>
-        </w:rPr>
-      </w:pPr>
-      <w:r>
-        <w:rPr>
-          <w:rFonts w:hint="default" w:ascii="Arial" w:hAnsi="Arial" w:cs="Arial"/>
-          <w:sz w:val="32"/>
-          <w:szCs w:val="32"/>
-        </w:rPr>
-        <w:t>table.</w:t>
-      </w:r>
       <w:bookmarkStart w:id="0" w:name="_GoBack"/>
       <w:bookmarkEnd w:id="0"/>
-    </w:p>
-    <w:p>
-      <w:pPr>
-        <w:rPr>
-          <w:rFonts w:hint="default" w:ascii="Arial" w:hAnsi="Arial" w:cs="Arial"/>
-          <w:sz w:val="32"/>
-          <w:szCs w:val="32"/>
-        </w:rPr>
-      </w:pPr>
-      <w:r>
-        <w:rPr>
-          <w:rFonts w:hint="default" w:ascii="Arial" w:hAnsi="Arial" w:cs="Arial"/>
-          <w:sz w:val="32"/>
-          <w:szCs w:val="32"/>
-        </w:rPr>
-        <w:t>37. Write an SQL query to show one row twice in results from a table.</w:t>
-      </w:r>
-    </w:p>
-    <w:p>
-      <w:pPr>
-        <w:rPr>
-          <w:rFonts w:hint="default" w:ascii="Arial" w:hAnsi="Arial" w:cs="Arial"/>
-          <w:sz w:val="32"/>
-          <w:szCs w:val="32"/>
-        </w:rPr>
-      </w:pPr>
-      <w:r>
-        <w:rPr>
-          <w:rFonts w:hint="default" w:ascii="Arial" w:hAnsi="Arial" w:cs="Arial"/>
-          <w:sz w:val="32"/>
-          <w:szCs w:val="32"/>
-        </w:rPr>
-        <w:t>38. Write an SQL query to fetch intersecting records of two tables.</w:t>
-      </w:r>
+      <w:r>
+        <w:rPr>
+          <w:rFonts w:hint="default" w:ascii="Arial" w:hAnsi="Arial" w:cs="Arial"/>
+          <w:sz w:val="32"/>
+          <w:szCs w:val="32"/>
+        </w:rPr>
+        <w:t>Write an SQL query to show only odd rows from a table.</w:t>
+      </w:r>
+    </w:p>
+    <w:p>
+      <w:pPr>
+        <w:numPr>
+          <w:ilvl w:val="0"/>
+          <w:numId w:val="0"/>
+        </w:numPr>
+        <w:rPr>
+          <w:rFonts w:hint="default" w:ascii="Arial" w:hAnsi="Arial"/>
+          <w:sz w:val="32"/>
+          <w:szCs w:val="32"/>
+          <w:lang w:val="en-US"/>
+        </w:rPr>
+      </w:pPr>
+      <w:r>
+        <w:rPr>
+          <w:rFonts w:hint="default" w:ascii="Arial" w:hAnsi="Arial" w:cs="Arial"/>
+          <w:sz w:val="32"/>
+          <w:szCs w:val="32"/>
+          <w:lang w:val="en-US"/>
+        </w:rPr>
+        <w:t xml:space="preserve">Ans. </w:t>
+      </w:r>
+      <w:r>
+        <w:rPr>
+          <w:rFonts w:hint="default" w:ascii="Arial" w:hAnsi="Arial"/>
+          <w:sz w:val="32"/>
+          <w:szCs w:val="32"/>
+          <w:lang w:val="en-US"/>
+        </w:rPr>
+        <w:t>select *</w:t>
+      </w:r>
+    </w:p>
+    <w:p>
+      <w:pPr>
+        <w:numPr>
+          <w:ilvl w:val="0"/>
+          <w:numId w:val="0"/>
+        </w:numPr>
+        <w:rPr>
+          <w:rFonts w:hint="default" w:ascii="Arial" w:hAnsi="Arial"/>
+          <w:sz w:val="32"/>
+          <w:szCs w:val="32"/>
+          <w:lang w:val="en-US"/>
+        </w:rPr>
+      </w:pPr>
+      <w:r>
+        <w:rPr>
+          <w:rFonts w:hint="default" w:ascii="Arial" w:hAnsi="Arial"/>
+          <w:sz w:val="32"/>
+          <w:szCs w:val="32"/>
+          <w:lang w:val="en-US"/>
+        </w:rPr>
+        <w:t>from (select *, row_number() over() as rn from worker)subtable</w:t>
+      </w:r>
+    </w:p>
+    <w:p>
+      <w:pPr>
+        <w:numPr>
+          <w:ilvl w:val="0"/>
+          <w:numId w:val="0"/>
+        </w:numPr>
+        <w:ind w:firstLine="720" w:firstLineChars="0"/>
+        <w:rPr>
+          <w:rFonts w:hint="default" w:ascii="Arial" w:hAnsi="Arial"/>
+          <w:sz w:val="32"/>
+          <w:szCs w:val="32"/>
+          <w:lang w:val="en-US"/>
+        </w:rPr>
+      </w:pPr>
+      <w:r>
+        <w:rPr>
+          <w:rFonts w:hint="default" w:ascii="Arial" w:hAnsi="Arial"/>
+          <w:sz w:val="32"/>
+          <w:szCs w:val="32"/>
+          <w:lang w:val="en-US"/>
+        </w:rPr>
+        <w:t>where rn % 2 &lt;&gt; 0;</w:t>
+      </w:r>
+    </w:p>
+    <w:p>
+      <w:pPr>
+        <w:numPr>
+          <w:ilvl w:val="0"/>
+          <w:numId w:val="0"/>
+        </w:numPr>
+        <w:rPr>
+          <w:rFonts w:hint="default" w:ascii="Arial" w:hAnsi="Arial"/>
+          <w:sz w:val="32"/>
+          <w:szCs w:val="32"/>
+          <w:lang w:val="en-US"/>
+        </w:rPr>
+      </w:pPr>
+    </w:p>
+    <w:p>
+      <w:pPr>
+        <w:rPr>
+          <w:rFonts w:hint="default" w:ascii="Arial" w:hAnsi="Arial" w:cs="Arial"/>
+          <w:sz w:val="32"/>
+          <w:szCs w:val="32"/>
+        </w:rPr>
+      </w:pPr>
+      <w:r>
+        <w:rPr>
+          <w:rFonts w:hint="default" w:ascii="Arial" w:hAnsi="Arial" w:cs="Arial"/>
+          <w:sz w:val="32"/>
+          <w:szCs w:val="32"/>
+        </w:rPr>
+        <w:t>27. Write an SQL query to show only even rows from a table.</w:t>
+      </w:r>
+    </w:p>
+    <w:p>
+      <w:pPr>
+        <w:rPr>
+          <w:rFonts w:hint="default" w:ascii="Arial" w:hAnsi="Arial"/>
+          <w:sz w:val="32"/>
+          <w:szCs w:val="32"/>
+          <w:lang w:val="en-US"/>
+        </w:rPr>
+      </w:pPr>
+      <w:r>
+        <w:rPr>
+          <w:rFonts w:hint="default" w:ascii="Arial" w:hAnsi="Arial" w:cs="Arial"/>
+          <w:sz w:val="32"/>
+          <w:szCs w:val="32"/>
+          <w:lang w:val="en-US"/>
+        </w:rPr>
+        <w:t xml:space="preserve">Ans </w:t>
+      </w:r>
+      <w:r>
+        <w:rPr>
+          <w:rFonts w:hint="default" w:ascii="Arial" w:hAnsi="Arial"/>
+          <w:sz w:val="32"/>
+          <w:szCs w:val="32"/>
+          <w:lang w:val="en-US"/>
+        </w:rPr>
+        <w:t>select *</w:t>
+      </w:r>
+    </w:p>
+    <w:p>
+      <w:pPr>
+        <w:rPr>
+          <w:rFonts w:hint="default" w:ascii="Arial" w:hAnsi="Arial"/>
+          <w:sz w:val="32"/>
+          <w:szCs w:val="32"/>
+          <w:lang w:val="en-US"/>
+        </w:rPr>
+      </w:pPr>
+      <w:r>
+        <w:rPr>
+          <w:rFonts w:hint="default" w:ascii="Arial" w:hAnsi="Arial"/>
+          <w:sz w:val="32"/>
+          <w:szCs w:val="32"/>
+          <w:lang w:val="en-US"/>
+        </w:rPr>
+        <w:t xml:space="preserve">    -&gt; from (select *, row_number() over() as rn from worker) subtable</w:t>
+      </w:r>
+    </w:p>
+    <w:p>
+      <w:pPr>
+        <w:rPr>
+          <w:rFonts w:hint="default" w:ascii="Arial" w:hAnsi="Arial" w:cs="Arial"/>
+          <w:sz w:val="32"/>
+          <w:szCs w:val="32"/>
+        </w:rPr>
+      </w:pPr>
+      <w:r>
+        <w:rPr>
+          <w:rFonts w:hint="default" w:ascii="Arial" w:hAnsi="Arial"/>
+          <w:sz w:val="32"/>
+          <w:szCs w:val="32"/>
+          <w:lang w:val="en-US"/>
+        </w:rPr>
+        <w:t xml:space="preserve">    -&gt; where rn % 2 = 0;</w:t>
+      </w:r>
+    </w:p>
+    <w:p>
+      <w:pPr>
+        <w:rPr>
+          <w:rFonts w:hint="default" w:ascii="Arial" w:hAnsi="Arial" w:cs="Arial"/>
+          <w:sz w:val="32"/>
+          <w:szCs w:val="32"/>
+        </w:rPr>
+      </w:pPr>
+    </w:p>
+    <w:p>
+      <w:pPr>
+        <w:rPr>
+          <w:rFonts w:hint="default" w:ascii="Arial" w:hAnsi="Arial" w:cs="Arial"/>
+          <w:sz w:val="32"/>
+          <w:szCs w:val="32"/>
+        </w:rPr>
+      </w:pPr>
+      <w:r>
+        <w:rPr>
+          <w:rFonts w:hint="default" w:ascii="Arial" w:hAnsi="Arial" w:cs="Arial"/>
+          <w:sz w:val="32"/>
+          <w:szCs w:val="32"/>
+        </w:rPr>
+        <w:t>28. Write an SQL query to clone a new table from another table.</w:t>
+      </w:r>
+    </w:p>
+    <w:p>
+      <w:pPr>
+        <w:rPr>
+          <w:rFonts w:hint="default" w:ascii="Arial" w:hAnsi="Arial"/>
+          <w:sz w:val="32"/>
+          <w:szCs w:val="32"/>
+          <w:lang w:val="en-US"/>
+        </w:rPr>
+      </w:pPr>
+      <w:r>
+        <w:rPr>
+          <w:rFonts w:hint="default" w:ascii="Arial" w:hAnsi="Arial" w:cs="Arial"/>
+          <w:sz w:val="32"/>
+          <w:szCs w:val="32"/>
+          <w:lang w:val="en-US"/>
+        </w:rPr>
+        <w:t xml:space="preserve">Ans </w:t>
+      </w:r>
+      <w:r>
+        <w:rPr>
+          <w:rFonts w:hint="default" w:ascii="Arial" w:hAnsi="Arial"/>
+          <w:sz w:val="32"/>
+          <w:szCs w:val="32"/>
+          <w:lang w:val="en-US"/>
+        </w:rPr>
+        <w:t>create table emp1</w:t>
+      </w:r>
+    </w:p>
+    <w:p>
+      <w:pPr>
+        <w:rPr>
+          <w:rFonts w:hint="default" w:ascii="Arial" w:hAnsi="Arial"/>
+          <w:sz w:val="32"/>
+          <w:szCs w:val="32"/>
+          <w:lang w:val="en-US"/>
+        </w:rPr>
+      </w:pPr>
+      <w:r>
+        <w:rPr>
+          <w:rFonts w:hint="default" w:ascii="Arial" w:hAnsi="Arial"/>
+          <w:sz w:val="32"/>
+          <w:szCs w:val="32"/>
+          <w:lang w:val="en-US"/>
+        </w:rPr>
+        <w:t xml:space="preserve">    -&gt; as</w:t>
+      </w:r>
+    </w:p>
+    <w:p>
+      <w:pPr>
+        <w:rPr>
+          <w:rFonts w:hint="default" w:ascii="Arial" w:hAnsi="Arial" w:cs="Arial"/>
+          <w:sz w:val="32"/>
+          <w:szCs w:val="32"/>
+          <w:lang w:val="en-US"/>
+        </w:rPr>
+      </w:pPr>
+      <w:r>
+        <w:rPr>
+          <w:rFonts w:hint="default" w:ascii="Arial" w:hAnsi="Arial"/>
+          <w:sz w:val="32"/>
+          <w:szCs w:val="32"/>
+          <w:lang w:val="en-US"/>
+        </w:rPr>
+        <w:t xml:space="preserve">    -&gt; select * from emp;</w:t>
+      </w:r>
+    </w:p>
+    <w:p>
+      <w:pPr>
+        <w:rPr>
+          <w:rFonts w:hint="default" w:ascii="Arial" w:hAnsi="Arial" w:cs="Arial"/>
+          <w:sz w:val="32"/>
+          <w:szCs w:val="32"/>
+        </w:rPr>
+      </w:pPr>
+    </w:p>
+    <w:p>
+      <w:pPr>
+        <w:numPr>
+          <w:ilvl w:val="0"/>
+          <w:numId w:val="2"/>
+        </w:numPr>
+        <w:rPr>
+          <w:rFonts w:hint="default" w:ascii="Arial" w:hAnsi="Arial" w:cs="Arial"/>
+          <w:sz w:val="32"/>
+          <w:szCs w:val="32"/>
+        </w:rPr>
+      </w:pPr>
+      <w:r>
+        <w:rPr>
+          <w:rFonts w:hint="default" w:ascii="Arial" w:hAnsi="Arial" w:cs="Arial"/>
+          <w:sz w:val="32"/>
+          <w:szCs w:val="32"/>
+        </w:rPr>
+        <w:t>Write an SQL query to fetch intersecting records of two tables.</w:t>
+      </w:r>
+    </w:p>
+    <w:p>
+      <w:pPr>
+        <w:numPr>
+          <w:ilvl w:val="0"/>
+          <w:numId w:val="0"/>
+        </w:numPr>
+        <w:rPr>
+          <w:rFonts w:hint="default" w:ascii="Arial" w:hAnsi="Arial" w:cs="Arial"/>
+          <w:sz w:val="32"/>
+          <w:szCs w:val="32"/>
+          <w:lang w:val="en-IN"/>
+        </w:rPr>
+      </w:pPr>
+      <w:r>
+        <w:rPr>
+          <w:rFonts w:hint="default" w:ascii="Arial" w:hAnsi="Arial" w:cs="Arial"/>
+          <w:sz w:val="32"/>
+          <w:szCs w:val="32"/>
+          <w:lang w:val="en-IN"/>
+        </w:rPr>
+        <w:t xml:space="preserve">Ans.Select *                    </w:t>
+      </w:r>
+    </w:p>
+    <w:p>
+      <w:pPr>
+        <w:numPr>
+          <w:ilvl w:val="0"/>
+          <w:numId w:val="0"/>
+        </w:numPr>
+        <w:ind w:firstLine="720" w:firstLineChars="0"/>
+        <w:rPr>
+          <w:rFonts w:hint="default" w:ascii="Arial" w:hAnsi="Arial" w:cs="Arial"/>
+          <w:sz w:val="32"/>
+          <w:szCs w:val="32"/>
+          <w:lang w:val="en-IN"/>
+        </w:rPr>
+      </w:pPr>
+      <w:r>
+        <w:rPr>
+          <w:rFonts w:hint="default" w:ascii="Arial" w:hAnsi="Arial" w:cs="Arial"/>
+          <w:sz w:val="32"/>
+          <w:szCs w:val="32"/>
+          <w:lang w:val="en-IN"/>
+        </w:rPr>
+        <w:t xml:space="preserve">From emp </w:t>
+      </w:r>
+    </w:p>
+    <w:p>
+      <w:pPr>
+        <w:numPr>
+          <w:ilvl w:val="0"/>
+          <w:numId w:val="0"/>
+        </w:numPr>
+        <w:ind w:firstLine="720" w:firstLineChars="0"/>
+        <w:rPr>
+          <w:rFonts w:hint="default" w:ascii="Arial" w:hAnsi="Arial" w:cs="Arial"/>
+          <w:sz w:val="32"/>
+          <w:szCs w:val="32"/>
+          <w:lang w:val="en-IN"/>
+        </w:rPr>
+      </w:pPr>
+      <w:r>
+        <w:rPr>
+          <w:rFonts w:hint="default" w:ascii="Arial" w:hAnsi="Arial" w:cs="Arial"/>
+          <w:sz w:val="32"/>
+          <w:szCs w:val="32"/>
+          <w:lang w:val="en-IN"/>
+        </w:rPr>
+        <w:t>Where sal &gt; 2000</w:t>
+      </w:r>
+    </w:p>
+    <w:p>
+      <w:pPr>
+        <w:numPr>
+          <w:ilvl w:val="0"/>
+          <w:numId w:val="0"/>
+        </w:numPr>
+        <w:ind w:firstLine="720" w:firstLineChars="0"/>
+        <w:rPr>
+          <w:rFonts w:hint="default" w:ascii="Arial" w:hAnsi="Arial" w:cs="Arial"/>
+          <w:sz w:val="32"/>
+          <w:szCs w:val="32"/>
+          <w:lang w:val="en-IN"/>
+        </w:rPr>
+      </w:pPr>
+      <w:r>
+        <w:rPr>
+          <w:rFonts w:hint="default" w:ascii="Arial" w:hAnsi="Arial" w:cs="Arial"/>
+          <w:sz w:val="32"/>
+          <w:szCs w:val="32"/>
+          <w:lang w:val="en-IN"/>
+        </w:rPr>
+        <w:t>Intersect</w:t>
+      </w:r>
+    </w:p>
+    <w:p>
+      <w:pPr>
+        <w:numPr>
+          <w:ilvl w:val="0"/>
+          <w:numId w:val="0"/>
+        </w:numPr>
+        <w:ind w:firstLine="720" w:firstLineChars="0"/>
+        <w:rPr>
+          <w:rFonts w:hint="default" w:ascii="Arial" w:hAnsi="Arial" w:cs="Arial"/>
+          <w:sz w:val="32"/>
+          <w:szCs w:val="32"/>
+          <w:lang w:val="en-IN"/>
+        </w:rPr>
+      </w:pPr>
+      <w:r>
+        <w:rPr>
+          <w:rFonts w:hint="default" w:ascii="Arial" w:hAnsi="Arial" w:cs="Arial"/>
+          <w:sz w:val="32"/>
+          <w:szCs w:val="32"/>
+          <w:lang w:val="en-IN"/>
+        </w:rPr>
+        <w:t>Select *</w:t>
+      </w:r>
+    </w:p>
+    <w:p>
+      <w:pPr>
+        <w:numPr>
+          <w:ilvl w:val="0"/>
+          <w:numId w:val="0"/>
+        </w:numPr>
+        <w:ind w:firstLine="720" w:firstLineChars="0"/>
+        <w:rPr>
+          <w:rFonts w:hint="default" w:ascii="Arial" w:hAnsi="Arial" w:cs="Arial"/>
+          <w:sz w:val="32"/>
+          <w:szCs w:val="32"/>
+          <w:lang w:val="en-IN"/>
+        </w:rPr>
+      </w:pPr>
+      <w:r>
+        <w:rPr>
+          <w:rFonts w:hint="default" w:ascii="Arial" w:hAnsi="Arial" w:cs="Arial"/>
+          <w:sz w:val="32"/>
+          <w:szCs w:val="32"/>
+          <w:lang w:val="en-IN"/>
+        </w:rPr>
+        <w:t>From emp</w:t>
+      </w:r>
+    </w:p>
+    <w:p>
+      <w:pPr>
+        <w:numPr>
+          <w:ilvl w:val="0"/>
+          <w:numId w:val="0"/>
+        </w:numPr>
+        <w:ind w:firstLine="720" w:firstLineChars="0"/>
+        <w:rPr>
+          <w:rFonts w:hint="default" w:ascii="Arial" w:hAnsi="Arial" w:cs="Arial"/>
+          <w:sz w:val="32"/>
+          <w:szCs w:val="32"/>
+          <w:lang w:val="en-IN"/>
+        </w:rPr>
+      </w:pPr>
+      <w:r>
+        <w:rPr>
+          <w:rFonts w:hint="default" w:ascii="Arial" w:hAnsi="Arial" w:cs="Arial"/>
+          <w:sz w:val="32"/>
+          <w:szCs w:val="32"/>
+          <w:lang w:val="en-IN"/>
+        </w:rPr>
+        <w:t>Where job = ‘manager’</w:t>
+      </w:r>
+    </w:p>
+    <w:p>
+      <w:pPr>
+        <w:numPr>
+          <w:ilvl w:val="0"/>
+          <w:numId w:val="0"/>
+        </w:numPr>
+        <w:rPr>
+          <w:rFonts w:hint="default" w:ascii="Arial" w:hAnsi="Arial" w:cs="Arial"/>
+          <w:sz w:val="32"/>
+          <w:szCs w:val="32"/>
+        </w:rPr>
+      </w:pPr>
+    </w:p>
+    <w:p>
+      <w:pPr>
+        <w:rPr>
+          <w:rFonts w:hint="default" w:ascii="Arial" w:hAnsi="Arial" w:cs="Arial"/>
+          <w:sz w:val="32"/>
+          <w:szCs w:val="32"/>
+        </w:rPr>
+      </w:pPr>
+    </w:p>
+    <w:p>
+      <w:pPr>
+        <w:numPr>
+          <w:ilvl w:val="0"/>
+          <w:numId w:val="2"/>
+        </w:numPr>
+        <w:ind w:left="0" w:leftChars="0" w:firstLine="0" w:firstLineChars="0"/>
+        <w:rPr>
+          <w:rFonts w:hint="default" w:ascii="Arial" w:hAnsi="Arial" w:cs="Arial"/>
+          <w:sz w:val="32"/>
+          <w:szCs w:val="32"/>
+        </w:rPr>
+      </w:pPr>
+      <w:r>
+        <w:rPr>
+          <w:rFonts w:hint="default" w:ascii="Arial" w:hAnsi="Arial" w:cs="Arial"/>
+          <w:sz w:val="32"/>
+          <w:szCs w:val="32"/>
+        </w:rPr>
+        <w:t>Write an SQL query to show records from one table that anothertable does not have.</w:t>
+      </w:r>
+    </w:p>
+    <w:p>
+      <w:pPr>
+        <w:numPr>
+          <w:ilvl w:val="0"/>
+          <w:numId w:val="0"/>
+        </w:numPr>
+        <w:ind w:leftChars="0"/>
+        <w:rPr>
+          <w:rFonts w:hint="default" w:ascii="Arial" w:hAnsi="Arial"/>
+          <w:sz w:val="32"/>
+          <w:szCs w:val="32"/>
+          <w:lang w:val="en-IN"/>
+        </w:rPr>
+      </w:pPr>
+      <w:r>
+        <w:rPr>
+          <w:rFonts w:hint="default" w:ascii="Arial" w:hAnsi="Arial" w:cs="Arial"/>
+          <w:sz w:val="32"/>
+          <w:szCs w:val="32"/>
+          <w:lang w:val="en-IN"/>
+        </w:rPr>
+        <w:t xml:space="preserve">Ans. </w:t>
+      </w:r>
+      <w:r>
+        <w:rPr>
+          <w:rFonts w:hint="default" w:ascii="Arial" w:hAnsi="Arial"/>
+          <w:sz w:val="32"/>
+          <w:szCs w:val="32"/>
+          <w:lang w:val="en-IN"/>
+        </w:rPr>
+        <w:t>select *</w:t>
+      </w:r>
+    </w:p>
+    <w:p>
+      <w:pPr>
+        <w:numPr>
+          <w:ilvl w:val="0"/>
+          <w:numId w:val="0"/>
+        </w:numPr>
+        <w:ind w:leftChars="0"/>
+        <w:rPr>
+          <w:rFonts w:hint="default" w:ascii="Arial" w:hAnsi="Arial"/>
+          <w:sz w:val="32"/>
+          <w:szCs w:val="32"/>
+          <w:lang w:val="en-IN"/>
+        </w:rPr>
+      </w:pPr>
+      <w:r>
+        <w:rPr>
+          <w:rFonts w:hint="default" w:ascii="Arial" w:hAnsi="Arial"/>
+          <w:sz w:val="32"/>
+          <w:szCs w:val="32"/>
+          <w:lang w:val="en-IN"/>
+        </w:rPr>
+        <w:t xml:space="preserve">    -&gt; from worker w</w:t>
+      </w:r>
+    </w:p>
+    <w:p>
+      <w:pPr>
+        <w:numPr>
+          <w:ilvl w:val="0"/>
+          <w:numId w:val="0"/>
+        </w:numPr>
+        <w:ind w:leftChars="0"/>
+        <w:rPr>
+          <w:rFonts w:hint="default" w:ascii="Arial" w:hAnsi="Arial"/>
+          <w:sz w:val="32"/>
+          <w:szCs w:val="32"/>
+          <w:lang w:val="en-IN"/>
+        </w:rPr>
+      </w:pPr>
+      <w:r>
+        <w:rPr>
+          <w:rFonts w:hint="default" w:ascii="Arial" w:hAnsi="Arial"/>
+          <w:sz w:val="32"/>
+          <w:szCs w:val="32"/>
+          <w:lang w:val="en-IN"/>
+        </w:rPr>
+        <w:t xml:space="preserve">    -&gt; where not exists (select worker_ref_id</w:t>
+      </w:r>
+    </w:p>
+    <w:p>
+      <w:pPr>
+        <w:numPr>
+          <w:ilvl w:val="0"/>
+          <w:numId w:val="0"/>
+        </w:numPr>
+        <w:ind w:leftChars="0"/>
+        <w:rPr>
+          <w:rFonts w:hint="default" w:ascii="Arial" w:hAnsi="Arial"/>
+          <w:sz w:val="32"/>
+          <w:szCs w:val="32"/>
+          <w:lang w:val="en-IN"/>
+        </w:rPr>
+      </w:pPr>
+      <w:r>
+        <w:rPr>
+          <w:rFonts w:hint="default" w:ascii="Arial" w:hAnsi="Arial"/>
+          <w:sz w:val="32"/>
+          <w:szCs w:val="32"/>
+          <w:lang w:val="en-IN"/>
+        </w:rPr>
+        <w:t xml:space="preserve">    -&gt; from title t</w:t>
+      </w:r>
+    </w:p>
+    <w:p>
+      <w:pPr>
+        <w:numPr>
+          <w:ilvl w:val="0"/>
+          <w:numId w:val="0"/>
+        </w:numPr>
+        <w:ind w:leftChars="0" w:firstLine="355"/>
+        <w:rPr>
+          <w:rFonts w:hint="default" w:ascii="Arial" w:hAnsi="Arial"/>
+          <w:sz w:val="32"/>
+          <w:szCs w:val="32"/>
+          <w:lang w:val="en-IN"/>
+        </w:rPr>
+      </w:pPr>
+      <w:r>
+        <w:rPr>
+          <w:rFonts w:hint="default" w:ascii="Arial" w:hAnsi="Arial"/>
+          <w:sz w:val="32"/>
+          <w:szCs w:val="32"/>
+          <w:lang w:val="en-IN"/>
+        </w:rPr>
+        <w:t>-&gt; where w.worker_id = t.worker_ref_id);</w:t>
+      </w:r>
+    </w:p>
+    <w:p>
+      <w:pPr>
+        <w:numPr>
+          <w:ilvl w:val="0"/>
+          <w:numId w:val="0"/>
+        </w:numPr>
+        <w:ind w:leftChars="0" w:firstLine="355"/>
+        <w:rPr>
+          <w:rFonts w:hint="default" w:ascii="Arial" w:hAnsi="Arial"/>
+          <w:sz w:val="32"/>
+          <w:szCs w:val="32"/>
+          <w:lang w:val="en-IN"/>
+        </w:rPr>
+      </w:pPr>
+    </w:p>
+    <w:p>
+      <w:pPr>
+        <w:numPr>
+          <w:ilvl w:val="0"/>
+          <w:numId w:val="2"/>
+        </w:numPr>
+        <w:ind w:left="0" w:leftChars="0" w:firstLine="0" w:firstLineChars="0"/>
+        <w:rPr>
+          <w:rFonts w:hint="default" w:ascii="Arial" w:hAnsi="Arial" w:cs="Arial"/>
+          <w:sz w:val="32"/>
+          <w:szCs w:val="32"/>
+        </w:rPr>
+      </w:pPr>
+      <w:r>
+        <w:rPr>
+          <w:rFonts w:hint="default" w:ascii="Arial" w:hAnsi="Arial" w:cs="Arial"/>
+          <w:sz w:val="32"/>
+          <w:szCs w:val="32"/>
+        </w:rPr>
+        <w:t>Write an SQL query to show the current date and time.</w:t>
+      </w:r>
+    </w:p>
+    <w:p>
+      <w:pPr>
+        <w:numPr>
+          <w:ilvl w:val="0"/>
+          <w:numId w:val="0"/>
+        </w:numPr>
+        <w:ind w:leftChars="0"/>
+        <w:rPr>
+          <w:rFonts w:hint="default" w:ascii="Arial" w:hAnsi="Arial" w:cs="Arial"/>
+          <w:sz w:val="32"/>
+          <w:szCs w:val="32"/>
+          <w:lang w:val="en-IN"/>
+        </w:rPr>
+      </w:pPr>
+      <w:r>
+        <w:rPr>
+          <w:rFonts w:hint="default" w:ascii="Arial" w:hAnsi="Arial" w:cs="Arial"/>
+          <w:sz w:val="32"/>
+          <w:szCs w:val="32"/>
+          <w:lang w:val="en-IN"/>
+        </w:rPr>
+        <w:t xml:space="preserve">Ans </w:t>
+      </w:r>
+      <w:r>
+        <w:rPr>
+          <w:rFonts w:hint="default" w:ascii="Arial" w:hAnsi="Arial"/>
+          <w:sz w:val="32"/>
+          <w:szCs w:val="32"/>
+          <w:lang w:val="en-IN"/>
+        </w:rPr>
+        <w:t xml:space="preserve">select date_format(curdate(),'%Y-%M-%D %hh:%mm:%ss');  </w:t>
+      </w:r>
+    </w:p>
+    <w:p>
+      <w:pPr>
+        <w:rPr>
+          <w:rFonts w:hint="default" w:ascii="Arial" w:hAnsi="Arial" w:cs="Arial"/>
+          <w:sz w:val="32"/>
+          <w:szCs w:val="32"/>
+        </w:rPr>
+      </w:pPr>
+    </w:p>
+    <w:p>
+      <w:pPr>
+        <w:numPr>
+          <w:ilvl w:val="0"/>
+          <w:numId w:val="2"/>
+        </w:numPr>
+        <w:ind w:left="0" w:leftChars="0" w:firstLine="0" w:firstLineChars="0"/>
+        <w:rPr>
+          <w:rFonts w:hint="default" w:ascii="Arial" w:hAnsi="Arial" w:cs="Arial"/>
+          <w:sz w:val="32"/>
+          <w:szCs w:val="32"/>
+        </w:rPr>
+      </w:pPr>
+      <w:r>
+        <w:rPr>
+          <w:rFonts w:hint="default" w:ascii="Arial" w:hAnsi="Arial" w:cs="Arial"/>
+          <w:sz w:val="32"/>
+          <w:szCs w:val="32"/>
+        </w:rPr>
+        <w:t>Write an SQL query to show the top n (say 10) records of a table.</w:t>
+      </w:r>
+    </w:p>
+    <w:p>
+      <w:pPr>
+        <w:numPr>
+          <w:ilvl w:val="0"/>
+          <w:numId w:val="0"/>
+        </w:numPr>
+        <w:ind w:leftChars="0"/>
+        <w:rPr>
+          <w:rFonts w:hint="default" w:ascii="Arial" w:hAnsi="Arial" w:cs="Arial"/>
+          <w:sz w:val="32"/>
+          <w:szCs w:val="32"/>
+          <w:lang w:val="en-IN"/>
+        </w:rPr>
+      </w:pPr>
+      <w:r>
+        <w:rPr>
+          <w:rFonts w:hint="default" w:ascii="Arial" w:hAnsi="Arial" w:cs="Arial"/>
+          <w:sz w:val="32"/>
+          <w:szCs w:val="32"/>
+          <w:lang w:val="en-IN"/>
+        </w:rPr>
+        <w:t>Ans select * from worker limit 10;</w:t>
+      </w:r>
+    </w:p>
+    <w:p>
+      <w:pPr>
+        <w:rPr>
+          <w:rFonts w:hint="default" w:ascii="Arial" w:hAnsi="Arial" w:cs="Arial"/>
+          <w:sz w:val="32"/>
+          <w:szCs w:val="32"/>
+        </w:rPr>
+      </w:pPr>
+    </w:p>
+    <w:p>
+      <w:pPr>
+        <w:numPr>
+          <w:ilvl w:val="0"/>
+          <w:numId w:val="2"/>
+        </w:numPr>
+        <w:ind w:left="0" w:leftChars="0" w:firstLine="0" w:firstLineChars="0"/>
+        <w:rPr>
+          <w:rFonts w:hint="default" w:ascii="Arial" w:hAnsi="Arial" w:cs="Arial"/>
+          <w:sz w:val="32"/>
+          <w:szCs w:val="32"/>
+        </w:rPr>
+      </w:pPr>
+      <w:r>
+        <w:rPr>
+          <w:rFonts w:hint="default" w:ascii="Arial" w:hAnsi="Arial" w:cs="Arial"/>
+          <w:sz w:val="32"/>
+          <w:szCs w:val="32"/>
+        </w:rPr>
+        <w:t>Write an SQL query to determine the nth (say n=5) highest salary</w:t>
+      </w:r>
+      <w:r>
+        <w:rPr>
+          <w:rFonts w:hint="default" w:ascii="Arial" w:hAnsi="Arial" w:cs="Arial"/>
+          <w:sz w:val="32"/>
+          <w:szCs w:val="32"/>
+          <w:lang w:val="en-IN"/>
+        </w:rPr>
+        <w:t xml:space="preserve"> </w:t>
+      </w:r>
+      <w:r>
+        <w:rPr>
+          <w:rFonts w:hint="default" w:ascii="Arial" w:hAnsi="Arial" w:cs="Arial"/>
+          <w:sz w:val="32"/>
+          <w:szCs w:val="32"/>
+        </w:rPr>
+        <w:t>from a table.</w:t>
+      </w:r>
+    </w:p>
+    <w:p>
+      <w:pPr>
+        <w:numPr>
+          <w:ilvl w:val="0"/>
+          <w:numId w:val="0"/>
+        </w:numPr>
+        <w:ind w:leftChars="0"/>
+        <w:rPr>
+          <w:rFonts w:hint="default" w:ascii="Arial" w:hAnsi="Arial" w:cs="Arial"/>
+          <w:sz w:val="32"/>
+          <w:szCs w:val="32"/>
+          <w:lang w:val="en-IN"/>
+        </w:rPr>
+      </w:pPr>
+      <w:r>
+        <w:rPr>
+          <w:rFonts w:hint="default" w:ascii="Arial" w:hAnsi="Arial" w:cs="Arial"/>
+          <w:sz w:val="32"/>
+          <w:szCs w:val="32"/>
+          <w:lang w:val="en-IN"/>
+        </w:rPr>
+        <w:t>Ans. Select *</w:t>
+      </w:r>
+    </w:p>
+    <w:p>
+      <w:pPr>
+        <w:numPr>
+          <w:ilvl w:val="0"/>
+          <w:numId w:val="0"/>
+        </w:numPr>
+        <w:ind w:leftChars="0" w:firstLine="720" w:firstLineChars="0"/>
+        <w:rPr>
+          <w:rFonts w:hint="default" w:ascii="Arial" w:hAnsi="Arial" w:cs="Arial"/>
+          <w:sz w:val="32"/>
+          <w:szCs w:val="32"/>
+          <w:lang w:val="en-IN"/>
+        </w:rPr>
+      </w:pPr>
+      <w:r>
+        <w:rPr>
+          <w:rFonts w:hint="default" w:ascii="Arial" w:hAnsi="Arial" w:cs="Arial"/>
+          <w:sz w:val="32"/>
+          <w:szCs w:val="32"/>
+          <w:lang w:val="en-IN"/>
+        </w:rPr>
+        <w:t>From worker</w:t>
+      </w:r>
+    </w:p>
+    <w:p>
+      <w:pPr>
+        <w:numPr>
+          <w:ilvl w:val="0"/>
+          <w:numId w:val="0"/>
+        </w:numPr>
+        <w:ind w:leftChars="0" w:firstLine="720" w:firstLineChars="0"/>
+        <w:rPr>
+          <w:rFonts w:hint="default" w:ascii="Arial" w:hAnsi="Arial" w:cs="Arial"/>
+          <w:sz w:val="32"/>
+          <w:szCs w:val="32"/>
+          <w:lang w:val="en-IN"/>
+        </w:rPr>
+      </w:pPr>
+      <w:r>
+        <w:rPr>
+          <w:rFonts w:hint="default" w:ascii="Arial" w:hAnsi="Arial" w:cs="Arial"/>
+          <w:sz w:val="32"/>
+          <w:szCs w:val="32"/>
+          <w:lang w:val="en-IN"/>
+        </w:rPr>
+        <w:t>Order by salary desc</w:t>
+      </w:r>
+    </w:p>
+    <w:p>
+      <w:pPr>
+        <w:numPr>
+          <w:ilvl w:val="0"/>
+          <w:numId w:val="0"/>
+        </w:numPr>
+        <w:ind w:leftChars="0" w:firstLine="720" w:firstLineChars="0"/>
+        <w:rPr>
+          <w:rFonts w:hint="default" w:ascii="Arial" w:hAnsi="Arial" w:cs="Arial"/>
+          <w:sz w:val="32"/>
+          <w:szCs w:val="32"/>
+          <w:lang w:val="en-IN"/>
+        </w:rPr>
+      </w:pPr>
+      <w:r>
+        <w:rPr>
+          <w:rFonts w:hint="default" w:ascii="Arial" w:hAnsi="Arial" w:cs="Arial"/>
+          <w:sz w:val="32"/>
+          <w:szCs w:val="32"/>
+          <w:lang w:val="en-IN"/>
+        </w:rPr>
+        <w:t>Limit 4, 1;</w:t>
+      </w:r>
+    </w:p>
+    <w:p>
+      <w:pPr>
+        <w:rPr>
+          <w:rFonts w:hint="default" w:ascii="Arial" w:hAnsi="Arial" w:cs="Arial"/>
+          <w:sz w:val="32"/>
+          <w:szCs w:val="32"/>
+        </w:rPr>
+      </w:pPr>
+    </w:p>
+    <w:p>
+      <w:pPr>
+        <w:numPr>
+          <w:ilvl w:val="0"/>
+          <w:numId w:val="2"/>
+        </w:numPr>
+        <w:ind w:left="0" w:leftChars="0" w:firstLine="0" w:firstLineChars="0"/>
+        <w:rPr>
+          <w:rFonts w:hint="default" w:ascii="Arial" w:hAnsi="Arial" w:cs="Arial"/>
+          <w:sz w:val="32"/>
+          <w:szCs w:val="32"/>
+        </w:rPr>
+      </w:pPr>
+      <w:r>
+        <w:rPr>
+          <w:rFonts w:hint="default" w:ascii="Arial" w:hAnsi="Arial" w:cs="Arial"/>
+          <w:sz w:val="32"/>
+          <w:szCs w:val="32"/>
+        </w:rPr>
+        <w:t>Write an SQL query to determine the 5th highest salary without</w:t>
+      </w:r>
+      <w:r>
+        <w:rPr>
+          <w:rFonts w:hint="default" w:ascii="Arial" w:hAnsi="Arial" w:cs="Arial"/>
+          <w:sz w:val="32"/>
+          <w:szCs w:val="32"/>
+          <w:lang w:val="en-IN"/>
+        </w:rPr>
+        <w:t xml:space="preserve"> </w:t>
+      </w:r>
+      <w:r>
+        <w:rPr>
+          <w:rFonts w:hint="default" w:ascii="Arial" w:hAnsi="Arial" w:cs="Arial"/>
+          <w:sz w:val="32"/>
+          <w:szCs w:val="32"/>
+        </w:rPr>
+        <w:t>using TOP or limit method.</w:t>
+      </w:r>
+    </w:p>
+    <w:p>
+      <w:pPr>
+        <w:numPr>
+          <w:ilvl w:val="0"/>
+          <w:numId w:val="0"/>
+        </w:numPr>
+        <w:ind w:leftChars="0"/>
+        <w:rPr>
+          <w:rFonts w:hint="default" w:ascii="Arial" w:hAnsi="Arial"/>
+          <w:sz w:val="32"/>
+          <w:szCs w:val="32"/>
+          <w:lang w:val="en-IN"/>
+        </w:rPr>
+      </w:pPr>
+      <w:r>
+        <w:rPr>
+          <w:rFonts w:hint="default" w:ascii="Arial" w:hAnsi="Arial" w:cs="Arial"/>
+          <w:sz w:val="32"/>
+          <w:szCs w:val="32"/>
+          <w:lang w:val="en-IN"/>
+        </w:rPr>
+        <w:t xml:space="preserve">Ans. </w:t>
+      </w:r>
+      <w:r>
+        <w:rPr>
+          <w:rFonts w:hint="default" w:ascii="Arial" w:hAnsi="Arial"/>
+          <w:sz w:val="32"/>
+          <w:szCs w:val="32"/>
+          <w:lang w:val="en-IN"/>
+        </w:rPr>
+        <w:t>select *</w:t>
+      </w:r>
+    </w:p>
+    <w:p>
+      <w:pPr>
+        <w:numPr>
+          <w:ilvl w:val="0"/>
+          <w:numId w:val="0"/>
+        </w:numPr>
+        <w:ind w:left="800" w:leftChars="0" w:hanging="800" w:hangingChars="250"/>
+        <w:rPr>
+          <w:rFonts w:hint="default" w:ascii="Arial" w:hAnsi="Arial"/>
+          <w:sz w:val="32"/>
+          <w:szCs w:val="32"/>
+          <w:lang w:val="en-IN"/>
+        </w:rPr>
+      </w:pPr>
+      <w:r>
+        <w:rPr>
+          <w:rFonts w:hint="default" w:ascii="Arial" w:hAnsi="Arial"/>
+          <w:sz w:val="32"/>
+          <w:szCs w:val="32"/>
+          <w:lang w:val="en-IN"/>
+        </w:rPr>
+        <w:t xml:space="preserve">    -&gt; from (select *, dense_rank() over(order by salary) as rn from worker) as Ranked</w:t>
+      </w:r>
+    </w:p>
+    <w:p>
+      <w:pPr>
+        <w:numPr>
+          <w:ilvl w:val="0"/>
+          <w:numId w:val="0"/>
+        </w:numPr>
+        <w:ind w:leftChars="0"/>
+        <w:rPr>
+          <w:rFonts w:hint="default" w:ascii="Arial" w:hAnsi="Arial" w:cs="Arial"/>
+          <w:sz w:val="32"/>
+          <w:szCs w:val="32"/>
+          <w:lang w:val="en-IN"/>
+        </w:rPr>
+      </w:pPr>
+      <w:r>
+        <w:rPr>
+          <w:rFonts w:hint="default" w:ascii="Arial" w:hAnsi="Arial"/>
+          <w:sz w:val="32"/>
+          <w:szCs w:val="32"/>
+          <w:lang w:val="en-IN"/>
+        </w:rPr>
+        <w:t xml:space="preserve">    -&gt; where rn =5 ;</w:t>
+      </w:r>
+    </w:p>
+    <w:p>
+      <w:pPr>
+        <w:numPr>
+          <w:ilvl w:val="0"/>
+          <w:numId w:val="0"/>
+        </w:numPr>
+        <w:ind w:leftChars="0"/>
+        <w:rPr>
+          <w:rFonts w:hint="default" w:ascii="Arial" w:hAnsi="Arial" w:cs="Arial"/>
+          <w:sz w:val="32"/>
+          <w:szCs w:val="32"/>
+          <w:lang w:val="en-IN"/>
+        </w:rPr>
+      </w:pPr>
+    </w:p>
+    <w:p>
+      <w:pPr>
+        <w:numPr>
+          <w:ilvl w:val="0"/>
+          <w:numId w:val="2"/>
+        </w:numPr>
+        <w:ind w:left="0" w:leftChars="0" w:firstLine="0" w:firstLineChars="0"/>
+        <w:rPr>
+          <w:rFonts w:hint="default" w:ascii="Arial" w:hAnsi="Arial" w:cs="Arial"/>
+          <w:sz w:val="32"/>
+          <w:szCs w:val="32"/>
+        </w:rPr>
+      </w:pPr>
+      <w:r>
+        <w:rPr>
+          <w:rFonts w:hint="default" w:ascii="Arial" w:hAnsi="Arial" w:cs="Arial"/>
+          <w:sz w:val="32"/>
+          <w:szCs w:val="32"/>
+        </w:rPr>
+        <w:t>Write an SQL query to fetch the list of employees with the same</w:t>
+      </w:r>
+      <w:r>
+        <w:rPr>
+          <w:rFonts w:hint="default" w:ascii="Arial" w:hAnsi="Arial" w:cs="Arial"/>
+          <w:sz w:val="32"/>
+          <w:szCs w:val="32"/>
+          <w:lang w:val="en-IN"/>
+        </w:rPr>
+        <w:t xml:space="preserve"> </w:t>
+      </w:r>
+      <w:r>
+        <w:rPr>
+          <w:rFonts w:hint="default" w:ascii="Arial" w:hAnsi="Arial" w:cs="Arial"/>
+          <w:sz w:val="32"/>
+          <w:szCs w:val="32"/>
+        </w:rPr>
+        <w:t>salary.</w:t>
+      </w:r>
+    </w:p>
+    <w:p>
+      <w:pPr>
+        <w:numPr>
+          <w:ilvl w:val="0"/>
+          <w:numId w:val="0"/>
+        </w:numPr>
+        <w:ind w:leftChars="0"/>
+        <w:rPr>
+          <w:rFonts w:hint="default" w:ascii="Arial" w:hAnsi="Arial"/>
+          <w:sz w:val="32"/>
+          <w:szCs w:val="32"/>
+          <w:lang w:val="en-US"/>
+        </w:rPr>
+      </w:pPr>
+      <w:r>
+        <w:rPr>
+          <w:rFonts w:hint="default" w:ascii="Arial" w:hAnsi="Arial" w:cs="Arial"/>
+          <w:sz w:val="32"/>
+          <w:szCs w:val="32"/>
+          <w:lang w:val="en-US"/>
+        </w:rPr>
+        <w:t>Ans.</w:t>
+      </w:r>
+      <w:r>
+        <w:rPr>
+          <w:rFonts w:hint="default" w:ascii="Arial" w:hAnsi="Arial"/>
+          <w:sz w:val="32"/>
+          <w:szCs w:val="32"/>
+          <w:lang w:val="en-US"/>
+        </w:rPr>
+        <w:t>select w.*</w:t>
+      </w:r>
+    </w:p>
+    <w:p>
+      <w:pPr>
+        <w:numPr>
+          <w:ilvl w:val="0"/>
+          <w:numId w:val="0"/>
+        </w:numPr>
+        <w:ind w:leftChars="0"/>
+        <w:rPr>
+          <w:rFonts w:hint="default" w:ascii="Arial" w:hAnsi="Arial"/>
+          <w:sz w:val="32"/>
+          <w:szCs w:val="32"/>
+          <w:lang w:val="en-US"/>
+        </w:rPr>
+      </w:pPr>
+      <w:r>
+        <w:rPr>
+          <w:rFonts w:hint="default" w:ascii="Arial" w:hAnsi="Arial"/>
+          <w:sz w:val="32"/>
+          <w:szCs w:val="32"/>
+          <w:lang w:val="en-US"/>
+        </w:rPr>
+        <w:t xml:space="preserve">    -&gt; from worker w</w:t>
+      </w:r>
+    </w:p>
+    <w:p>
+      <w:pPr>
+        <w:numPr>
+          <w:ilvl w:val="0"/>
+          <w:numId w:val="0"/>
+        </w:numPr>
+        <w:ind w:leftChars="0"/>
+        <w:rPr>
+          <w:rFonts w:hint="default" w:ascii="Arial" w:hAnsi="Arial"/>
+          <w:sz w:val="32"/>
+          <w:szCs w:val="32"/>
+          <w:lang w:val="en-US"/>
+        </w:rPr>
+      </w:pPr>
+      <w:r>
+        <w:rPr>
+          <w:rFonts w:hint="default" w:ascii="Arial" w:hAnsi="Arial"/>
+          <w:sz w:val="32"/>
+          <w:szCs w:val="32"/>
+          <w:lang w:val="en-US"/>
+        </w:rPr>
+        <w:t xml:space="preserve">    -&gt; where exists (select 1</w:t>
+      </w:r>
+    </w:p>
+    <w:p>
+      <w:pPr>
+        <w:numPr>
+          <w:ilvl w:val="0"/>
+          <w:numId w:val="0"/>
+        </w:numPr>
+        <w:ind w:leftChars="0"/>
+        <w:rPr>
+          <w:rFonts w:hint="default" w:ascii="Arial" w:hAnsi="Arial"/>
+          <w:sz w:val="32"/>
+          <w:szCs w:val="32"/>
+          <w:lang w:val="en-US"/>
+        </w:rPr>
+      </w:pPr>
+      <w:r>
+        <w:rPr>
+          <w:rFonts w:hint="default" w:ascii="Arial" w:hAnsi="Arial"/>
+          <w:sz w:val="32"/>
+          <w:szCs w:val="32"/>
+          <w:lang w:val="en-US"/>
+        </w:rPr>
+        <w:t xml:space="preserve">    -&gt; from worker w1</w:t>
+      </w:r>
+    </w:p>
+    <w:p>
+      <w:pPr>
+        <w:numPr>
+          <w:ilvl w:val="0"/>
+          <w:numId w:val="0"/>
+        </w:numPr>
+        <w:ind w:leftChars="0"/>
+        <w:rPr>
+          <w:rFonts w:hint="default" w:ascii="Arial" w:hAnsi="Arial"/>
+          <w:sz w:val="32"/>
+          <w:szCs w:val="32"/>
+          <w:lang w:val="en-US"/>
+        </w:rPr>
+      </w:pPr>
+      <w:r>
+        <w:rPr>
+          <w:rFonts w:hint="default" w:ascii="Arial" w:hAnsi="Arial"/>
+          <w:sz w:val="32"/>
+          <w:szCs w:val="32"/>
+          <w:lang w:val="en-US"/>
+        </w:rPr>
+        <w:t xml:space="preserve">    -&gt; where w1.salary = w.salary</w:t>
+      </w:r>
+    </w:p>
+    <w:p>
+      <w:pPr>
+        <w:numPr>
+          <w:ilvl w:val="0"/>
+          <w:numId w:val="0"/>
+        </w:numPr>
+        <w:ind w:leftChars="0" w:firstLine="355"/>
+        <w:rPr>
+          <w:rFonts w:hint="default" w:ascii="Arial" w:hAnsi="Arial"/>
+          <w:sz w:val="32"/>
+          <w:szCs w:val="32"/>
+          <w:lang w:val="en-US"/>
+        </w:rPr>
+      </w:pPr>
+      <w:r>
+        <w:rPr>
+          <w:rFonts w:hint="default" w:ascii="Arial" w:hAnsi="Arial"/>
+          <w:sz w:val="32"/>
+          <w:szCs w:val="32"/>
+          <w:lang w:val="en-US"/>
+        </w:rPr>
+        <w:t>-&gt; and w1.worker_id != w.worker_id);</w:t>
+      </w:r>
+    </w:p>
+    <w:p>
+      <w:pPr>
+        <w:numPr>
+          <w:ilvl w:val="0"/>
+          <w:numId w:val="0"/>
+        </w:numPr>
+        <w:ind w:leftChars="0" w:firstLine="355"/>
+        <w:rPr>
+          <w:rFonts w:hint="default" w:ascii="Arial" w:hAnsi="Arial"/>
+          <w:sz w:val="32"/>
+          <w:szCs w:val="32"/>
+          <w:lang w:val="en-US"/>
+        </w:rPr>
+      </w:pPr>
+    </w:p>
+    <w:p>
+      <w:pPr>
+        <w:numPr>
+          <w:ilvl w:val="0"/>
+          <w:numId w:val="2"/>
+        </w:numPr>
+        <w:ind w:left="0" w:leftChars="0" w:firstLine="0" w:firstLineChars="0"/>
+        <w:rPr>
+          <w:rFonts w:hint="default" w:ascii="Arial" w:hAnsi="Arial" w:cs="Arial"/>
+          <w:sz w:val="32"/>
+          <w:szCs w:val="32"/>
+        </w:rPr>
+      </w:pPr>
+      <w:r>
+        <w:rPr>
+          <w:rFonts w:hint="default" w:ascii="Arial" w:hAnsi="Arial" w:cs="Arial"/>
+          <w:sz w:val="32"/>
+          <w:szCs w:val="32"/>
+        </w:rPr>
+        <w:t>Write an SQL query to show the second highest salary from a</w:t>
+      </w:r>
+      <w:r>
+        <w:rPr>
+          <w:rFonts w:hint="default" w:ascii="Arial" w:hAnsi="Arial" w:cs="Arial"/>
+          <w:sz w:val="32"/>
+          <w:szCs w:val="32"/>
+          <w:lang w:val="en-US"/>
+        </w:rPr>
+        <w:t xml:space="preserve"> </w:t>
+      </w:r>
+      <w:r>
+        <w:rPr>
+          <w:rFonts w:hint="default" w:ascii="Arial" w:hAnsi="Arial" w:cs="Arial"/>
+          <w:sz w:val="32"/>
+          <w:szCs w:val="32"/>
+        </w:rPr>
+        <w:t>table.</w:t>
+      </w:r>
+    </w:p>
+    <w:p>
+      <w:pPr>
+        <w:numPr>
+          <w:ilvl w:val="0"/>
+          <w:numId w:val="0"/>
+        </w:numPr>
+        <w:ind w:leftChars="0"/>
+        <w:rPr>
+          <w:rFonts w:hint="default" w:ascii="Arial" w:hAnsi="Arial"/>
+          <w:sz w:val="32"/>
+          <w:szCs w:val="32"/>
+          <w:lang w:val="en-US"/>
+        </w:rPr>
+      </w:pPr>
+      <w:r>
+        <w:rPr>
+          <w:rFonts w:hint="default" w:ascii="Arial" w:hAnsi="Arial" w:cs="Arial"/>
+          <w:sz w:val="32"/>
+          <w:szCs w:val="32"/>
+          <w:lang w:val="en-US"/>
+        </w:rPr>
+        <w:t xml:space="preserve">Ans. </w:t>
+      </w:r>
+      <w:r>
+        <w:rPr>
+          <w:rFonts w:hint="default" w:ascii="Arial" w:hAnsi="Arial"/>
+          <w:sz w:val="32"/>
+          <w:szCs w:val="32"/>
+          <w:lang w:val="en-US"/>
+        </w:rPr>
+        <w:t>select *</w:t>
+      </w:r>
+    </w:p>
+    <w:p>
+      <w:pPr>
+        <w:numPr>
+          <w:ilvl w:val="0"/>
+          <w:numId w:val="0"/>
+        </w:numPr>
+        <w:ind w:leftChars="0"/>
+        <w:rPr>
+          <w:rFonts w:hint="default" w:ascii="Arial" w:hAnsi="Arial"/>
+          <w:sz w:val="32"/>
+          <w:szCs w:val="32"/>
+          <w:lang w:val="en-US"/>
+        </w:rPr>
+      </w:pPr>
+      <w:r>
+        <w:rPr>
+          <w:rFonts w:hint="default" w:ascii="Arial" w:hAnsi="Arial"/>
+          <w:sz w:val="32"/>
+          <w:szCs w:val="32"/>
+          <w:lang w:val="en-US"/>
+        </w:rPr>
+        <w:t xml:space="preserve">    -&gt; from (select *,</w:t>
+      </w:r>
+    </w:p>
+    <w:p>
+      <w:pPr>
+        <w:numPr>
+          <w:ilvl w:val="0"/>
+          <w:numId w:val="0"/>
+        </w:numPr>
+        <w:ind w:leftChars="0"/>
+        <w:rPr>
+          <w:rFonts w:hint="default" w:ascii="Arial" w:hAnsi="Arial"/>
+          <w:sz w:val="32"/>
+          <w:szCs w:val="32"/>
+          <w:lang w:val="en-US"/>
+        </w:rPr>
+      </w:pPr>
+      <w:r>
+        <w:rPr>
+          <w:rFonts w:hint="default" w:ascii="Arial" w:hAnsi="Arial"/>
+          <w:sz w:val="32"/>
+          <w:szCs w:val="32"/>
+          <w:lang w:val="en-US"/>
+        </w:rPr>
+        <w:t xml:space="preserve">    -&gt; dense_rank() over(order by salary desc) as rk from worker) as subtable</w:t>
+      </w:r>
+    </w:p>
+    <w:p>
+      <w:pPr>
+        <w:numPr>
+          <w:ilvl w:val="0"/>
+          <w:numId w:val="0"/>
+        </w:numPr>
+        <w:ind w:leftChars="0" w:firstLine="355"/>
+        <w:rPr>
+          <w:rFonts w:hint="default" w:ascii="Arial" w:hAnsi="Arial"/>
+          <w:sz w:val="32"/>
+          <w:szCs w:val="32"/>
+          <w:lang w:val="en-US"/>
+        </w:rPr>
+      </w:pPr>
+      <w:r>
+        <w:rPr>
+          <w:rFonts w:hint="default" w:ascii="Arial" w:hAnsi="Arial"/>
+          <w:sz w:val="32"/>
+          <w:szCs w:val="32"/>
+          <w:lang w:val="en-US"/>
+        </w:rPr>
+        <w:t>-&gt; where rk =2;</w:t>
+      </w:r>
+    </w:p>
+    <w:p>
+      <w:pPr>
+        <w:numPr>
+          <w:ilvl w:val="0"/>
+          <w:numId w:val="0"/>
+        </w:numPr>
+        <w:ind w:leftChars="0" w:firstLine="355"/>
+        <w:rPr>
+          <w:rFonts w:hint="default" w:ascii="Arial" w:hAnsi="Arial"/>
+          <w:sz w:val="32"/>
+          <w:szCs w:val="32"/>
+          <w:lang w:val="en-US"/>
+        </w:rPr>
+      </w:pPr>
+    </w:p>
+    <w:p>
+      <w:pPr>
+        <w:numPr>
+          <w:ilvl w:val="0"/>
+          <w:numId w:val="2"/>
+        </w:numPr>
+        <w:ind w:left="0" w:leftChars="0" w:firstLine="0" w:firstLineChars="0"/>
+        <w:rPr>
+          <w:rFonts w:hint="default" w:ascii="Arial" w:hAnsi="Arial" w:cs="Arial"/>
+          <w:sz w:val="32"/>
+          <w:szCs w:val="32"/>
+        </w:rPr>
+      </w:pPr>
+      <w:r>
+        <w:rPr>
+          <w:rFonts w:hint="default" w:ascii="Arial" w:hAnsi="Arial" w:cs="Arial"/>
+          <w:sz w:val="32"/>
+          <w:szCs w:val="32"/>
+        </w:rPr>
+        <w:t>Write an SQL query to show one row twice in results from a table.</w:t>
+      </w:r>
+    </w:p>
+    <w:p>
+      <w:pPr>
+        <w:numPr>
+          <w:ilvl w:val="0"/>
+          <w:numId w:val="0"/>
+        </w:numPr>
+        <w:ind w:leftChars="0"/>
+        <w:rPr>
+          <w:rFonts w:hint="default" w:ascii="Arial" w:hAnsi="Arial"/>
+          <w:sz w:val="32"/>
+          <w:szCs w:val="32"/>
+          <w:lang w:val="en-US"/>
+        </w:rPr>
+      </w:pPr>
+      <w:r>
+        <w:rPr>
+          <w:rFonts w:hint="default" w:ascii="Arial" w:hAnsi="Arial" w:cs="Arial"/>
+          <w:sz w:val="32"/>
+          <w:szCs w:val="32"/>
+          <w:lang w:val="en-US"/>
+        </w:rPr>
+        <w:t xml:space="preserve">Ans. </w:t>
+      </w:r>
+      <w:r>
+        <w:rPr>
+          <w:rFonts w:hint="default" w:ascii="Arial" w:hAnsi="Arial"/>
+          <w:sz w:val="32"/>
+          <w:szCs w:val="32"/>
+          <w:lang w:val="en-US"/>
+        </w:rPr>
+        <w:t xml:space="preserve"> Select *</w:t>
+      </w:r>
+    </w:p>
+    <w:p>
+      <w:pPr>
+        <w:numPr>
+          <w:ilvl w:val="0"/>
+          <w:numId w:val="0"/>
+        </w:numPr>
+        <w:ind w:leftChars="0"/>
+        <w:rPr>
+          <w:rFonts w:hint="default" w:ascii="Arial" w:hAnsi="Arial"/>
+          <w:sz w:val="32"/>
+          <w:szCs w:val="32"/>
+          <w:lang w:val="en-US"/>
+        </w:rPr>
+      </w:pPr>
+      <w:r>
+        <w:rPr>
+          <w:rFonts w:hint="default" w:ascii="Arial" w:hAnsi="Arial"/>
+          <w:sz w:val="32"/>
+          <w:szCs w:val="32"/>
+          <w:lang w:val="en-US"/>
+        </w:rPr>
+        <w:t xml:space="preserve">    -&gt; from worker</w:t>
+      </w:r>
+    </w:p>
+    <w:p>
+      <w:pPr>
+        <w:numPr>
+          <w:ilvl w:val="0"/>
+          <w:numId w:val="0"/>
+        </w:numPr>
+        <w:ind w:leftChars="0"/>
+        <w:rPr>
+          <w:rFonts w:hint="default" w:ascii="Arial" w:hAnsi="Arial"/>
+          <w:sz w:val="32"/>
+          <w:szCs w:val="32"/>
+          <w:lang w:val="en-US"/>
+        </w:rPr>
+      </w:pPr>
+      <w:r>
+        <w:rPr>
+          <w:rFonts w:hint="default" w:ascii="Arial" w:hAnsi="Arial"/>
+          <w:sz w:val="32"/>
+          <w:szCs w:val="32"/>
+          <w:lang w:val="en-US"/>
+        </w:rPr>
+        <w:t xml:space="preserve">    -&gt; union all</w:t>
+      </w:r>
+    </w:p>
+    <w:p>
+      <w:pPr>
+        <w:numPr>
+          <w:ilvl w:val="0"/>
+          <w:numId w:val="0"/>
+        </w:numPr>
+        <w:ind w:leftChars="0"/>
+        <w:rPr>
+          <w:rFonts w:hint="default" w:ascii="Arial" w:hAnsi="Arial"/>
+          <w:sz w:val="32"/>
+          <w:szCs w:val="32"/>
+          <w:lang w:val="en-US"/>
+        </w:rPr>
+      </w:pPr>
+      <w:r>
+        <w:rPr>
+          <w:rFonts w:hint="default" w:ascii="Arial" w:hAnsi="Arial"/>
+          <w:sz w:val="32"/>
+          <w:szCs w:val="32"/>
+          <w:lang w:val="en-US"/>
+        </w:rPr>
+        <w:t xml:space="preserve">    -&gt; select *</w:t>
+      </w:r>
+    </w:p>
+    <w:p>
+      <w:pPr>
+        <w:numPr>
+          <w:ilvl w:val="0"/>
+          <w:numId w:val="0"/>
+        </w:numPr>
+        <w:ind w:leftChars="0" w:firstLine="355"/>
+        <w:rPr>
+          <w:rFonts w:hint="default" w:ascii="Arial" w:hAnsi="Arial"/>
+          <w:sz w:val="32"/>
+          <w:szCs w:val="32"/>
+          <w:lang w:val="en-US"/>
+        </w:rPr>
+      </w:pPr>
+      <w:r>
+        <w:rPr>
+          <w:rFonts w:hint="default" w:ascii="Arial" w:hAnsi="Arial"/>
+          <w:sz w:val="32"/>
+          <w:szCs w:val="32"/>
+          <w:lang w:val="en-US"/>
+        </w:rPr>
+        <w:t>-&gt; from worker;</w:t>
+      </w:r>
+    </w:p>
+    <w:p>
+      <w:pPr>
+        <w:numPr>
+          <w:ilvl w:val="0"/>
+          <w:numId w:val="0"/>
+        </w:numPr>
+        <w:ind w:leftChars="0" w:firstLine="355"/>
+        <w:rPr>
+          <w:rFonts w:hint="default" w:ascii="Arial" w:hAnsi="Arial"/>
+          <w:sz w:val="32"/>
+          <w:szCs w:val="32"/>
+          <w:lang w:val="en-US"/>
+        </w:rPr>
+      </w:pPr>
+    </w:p>
+    <w:p>
+      <w:pPr>
+        <w:numPr>
+          <w:ilvl w:val="0"/>
+          <w:numId w:val="2"/>
+        </w:numPr>
+        <w:ind w:left="0" w:leftChars="0" w:firstLine="0" w:firstLineChars="0"/>
+        <w:rPr>
+          <w:rFonts w:hint="default" w:ascii="Arial" w:hAnsi="Arial" w:cs="Arial"/>
+          <w:sz w:val="32"/>
+          <w:szCs w:val="32"/>
+        </w:rPr>
+      </w:pPr>
+      <w:r>
+        <w:rPr>
+          <w:rFonts w:hint="default" w:ascii="Arial" w:hAnsi="Arial" w:cs="Arial"/>
+          <w:sz w:val="32"/>
+          <w:szCs w:val="32"/>
+        </w:rPr>
+        <w:t>Write an SQL query to fetch intersecting records of two tables.</w:t>
+      </w:r>
+    </w:p>
+    <w:p>
+      <w:pPr>
+        <w:numPr>
+          <w:ilvl w:val="0"/>
+          <w:numId w:val="0"/>
+        </w:numPr>
+        <w:ind w:leftChars="0"/>
+        <w:rPr>
+          <w:rFonts w:hint="default" w:ascii="Arial" w:hAnsi="Arial"/>
+          <w:sz w:val="32"/>
+          <w:szCs w:val="32"/>
+          <w:lang w:val="en-US"/>
+        </w:rPr>
+      </w:pPr>
+      <w:r>
+        <w:rPr>
+          <w:rFonts w:hint="default" w:ascii="Arial" w:hAnsi="Arial" w:cs="Arial"/>
+          <w:sz w:val="32"/>
+          <w:szCs w:val="32"/>
+          <w:lang w:val="en-US"/>
+        </w:rPr>
+        <w:t xml:space="preserve">Ans. </w:t>
+      </w:r>
+      <w:r>
+        <w:rPr>
+          <w:rFonts w:hint="default" w:ascii="Arial" w:hAnsi="Arial"/>
+          <w:sz w:val="32"/>
+          <w:szCs w:val="32"/>
+          <w:lang w:val="en-US"/>
+        </w:rPr>
+        <w:t>Select *</w:t>
+      </w:r>
+    </w:p>
+    <w:p>
+      <w:pPr>
+        <w:numPr>
+          <w:ilvl w:val="0"/>
+          <w:numId w:val="0"/>
+        </w:numPr>
+        <w:ind w:leftChars="0"/>
+        <w:rPr>
+          <w:rFonts w:hint="default" w:ascii="Arial" w:hAnsi="Arial"/>
+          <w:sz w:val="32"/>
+          <w:szCs w:val="32"/>
+          <w:lang w:val="en-US"/>
+        </w:rPr>
+      </w:pPr>
+      <w:r>
+        <w:rPr>
+          <w:rFonts w:hint="default" w:ascii="Arial" w:hAnsi="Arial"/>
+          <w:sz w:val="32"/>
+          <w:szCs w:val="32"/>
+          <w:lang w:val="en-US"/>
+        </w:rPr>
+        <w:t xml:space="preserve">    -&gt; from worker</w:t>
+      </w:r>
+    </w:p>
+    <w:p>
+      <w:pPr>
+        <w:numPr>
+          <w:ilvl w:val="0"/>
+          <w:numId w:val="0"/>
+        </w:numPr>
+        <w:ind w:leftChars="0"/>
+        <w:rPr>
+          <w:rFonts w:hint="default" w:ascii="Arial" w:hAnsi="Arial"/>
+          <w:sz w:val="32"/>
+          <w:szCs w:val="32"/>
+          <w:lang w:val="en-US"/>
+        </w:rPr>
+      </w:pPr>
+      <w:r>
+        <w:rPr>
+          <w:rFonts w:hint="default" w:ascii="Arial" w:hAnsi="Arial"/>
+          <w:sz w:val="32"/>
+          <w:szCs w:val="32"/>
+          <w:lang w:val="en-US"/>
+        </w:rPr>
+        <w:t xml:space="preserve">    -&gt; where department ='HR'</w:t>
+      </w:r>
+    </w:p>
+    <w:p>
+      <w:pPr>
+        <w:numPr>
+          <w:ilvl w:val="0"/>
+          <w:numId w:val="0"/>
+        </w:numPr>
+        <w:ind w:leftChars="0"/>
+        <w:rPr>
+          <w:rFonts w:hint="default" w:ascii="Arial" w:hAnsi="Arial"/>
+          <w:sz w:val="32"/>
+          <w:szCs w:val="32"/>
+          <w:lang w:val="en-US"/>
+        </w:rPr>
+      </w:pPr>
+      <w:r>
+        <w:rPr>
+          <w:rFonts w:hint="default" w:ascii="Arial" w:hAnsi="Arial"/>
+          <w:sz w:val="32"/>
+          <w:szCs w:val="32"/>
+          <w:lang w:val="en-US"/>
+        </w:rPr>
+        <w:t xml:space="preserve">    -&gt; intersect</w:t>
+      </w:r>
+    </w:p>
+    <w:p>
+      <w:pPr>
+        <w:numPr>
+          <w:ilvl w:val="0"/>
+          <w:numId w:val="0"/>
+        </w:numPr>
+        <w:ind w:leftChars="0"/>
+        <w:rPr>
+          <w:rFonts w:hint="default" w:ascii="Arial" w:hAnsi="Arial"/>
+          <w:sz w:val="32"/>
+          <w:szCs w:val="32"/>
+          <w:lang w:val="en-US"/>
+        </w:rPr>
+      </w:pPr>
+      <w:r>
+        <w:rPr>
+          <w:rFonts w:hint="default" w:ascii="Arial" w:hAnsi="Arial"/>
+          <w:sz w:val="32"/>
+          <w:szCs w:val="32"/>
+          <w:lang w:val="en-US"/>
+        </w:rPr>
+        <w:t xml:space="preserve">    -&gt; select *</w:t>
+      </w:r>
+    </w:p>
+    <w:p>
+      <w:pPr>
+        <w:numPr>
+          <w:ilvl w:val="0"/>
+          <w:numId w:val="0"/>
+        </w:numPr>
+        <w:ind w:leftChars="0"/>
+        <w:rPr>
+          <w:rFonts w:hint="default" w:ascii="Arial" w:hAnsi="Arial"/>
+          <w:sz w:val="32"/>
+          <w:szCs w:val="32"/>
+          <w:lang w:val="en-US"/>
+        </w:rPr>
+      </w:pPr>
+      <w:r>
+        <w:rPr>
+          <w:rFonts w:hint="default" w:ascii="Arial" w:hAnsi="Arial"/>
+          <w:sz w:val="32"/>
+          <w:szCs w:val="32"/>
+          <w:lang w:val="en-US"/>
+        </w:rPr>
+        <w:t xml:space="preserve">    -&gt; from worker</w:t>
+      </w:r>
+    </w:p>
+    <w:p>
+      <w:pPr>
+        <w:numPr>
+          <w:ilvl w:val="0"/>
+          <w:numId w:val="0"/>
+        </w:numPr>
+        <w:ind w:leftChars="0" w:firstLine="355"/>
+        <w:rPr>
+          <w:rFonts w:hint="default" w:ascii="Arial" w:hAnsi="Arial"/>
+          <w:sz w:val="32"/>
+          <w:szCs w:val="32"/>
+          <w:lang w:val="en-US"/>
+        </w:rPr>
+      </w:pPr>
+      <w:r>
+        <w:rPr>
+          <w:rFonts w:hint="default" w:ascii="Arial" w:hAnsi="Arial"/>
+          <w:sz w:val="32"/>
+          <w:szCs w:val="32"/>
+          <w:lang w:val="en-US"/>
+        </w:rPr>
+        <w:t>-&gt; where salary &gt; 8000;</w:t>
+      </w:r>
+    </w:p>
+    <w:p>
+      <w:pPr>
+        <w:numPr>
+          <w:ilvl w:val="0"/>
+          <w:numId w:val="0"/>
+        </w:numPr>
+        <w:ind w:leftChars="0" w:firstLine="355"/>
+        <w:rPr>
+          <w:rFonts w:hint="default" w:ascii="Arial" w:hAnsi="Arial"/>
+          <w:sz w:val="32"/>
+          <w:szCs w:val="32"/>
+          <w:lang w:val="en-US"/>
+        </w:rPr>
+      </w:pPr>
     </w:p>
     <w:p>
       <w:pPr>
@@ -3749,15 +4375,15 @@
         </w:rPr>
         <w:t>40. Write an SQL query to fetch the departments that have less than</w:t>
       </w:r>
-    </w:p>
-    <w:p>
-      <w:pPr>
-        <w:rPr>
-          <w:rFonts w:hint="default" w:ascii="Arial" w:hAnsi="Arial" w:cs="Arial"/>
-          <w:sz w:val="32"/>
-          <w:szCs w:val="32"/>
-        </w:rPr>
-      </w:pPr>
+      <w:r>
+        <w:rPr>
+          <w:rFonts w:hint="default" w:ascii="Arial" w:hAnsi="Arial" w:cs="Arial"/>
+          <w:sz w:val="32"/>
+          <w:szCs w:val="32"/>
+          <w:lang w:val="en-US"/>
+        </w:rPr>
+        <w:t xml:space="preserve"> </w:t>
+      </w:r>
       <w:r>
         <w:rPr>
           <w:rFonts w:hint="default" w:ascii="Arial" w:hAnsi="Arial" w:cs="Arial"/>
@@ -3770,9 +4396,97 @@
     <w:p>
       <w:pPr>
         <w:rPr>
-          <w:rFonts w:hint="default" w:ascii="Arial" w:hAnsi="Arial" w:cs="Arial"/>
-          <w:sz w:val="32"/>
-          <w:szCs w:val="32"/>
+          <w:rFonts w:hint="default" w:ascii="Arial" w:hAnsi="Arial"/>
+          <w:sz w:val="32"/>
+          <w:szCs w:val="32"/>
+          <w:lang w:val="en-US"/>
+        </w:rPr>
+      </w:pPr>
+      <w:r>
+        <w:rPr>
+          <w:rFonts w:hint="default" w:ascii="Arial" w:hAnsi="Arial" w:cs="Arial"/>
+          <w:sz w:val="32"/>
+          <w:szCs w:val="32"/>
+          <w:lang w:val="en-US"/>
+        </w:rPr>
+        <w:t xml:space="preserve">Ans. </w:t>
+      </w:r>
+      <w:r>
+        <w:rPr>
+          <w:rFonts w:hint="default" w:ascii="Arial" w:hAnsi="Arial"/>
+          <w:sz w:val="32"/>
+          <w:szCs w:val="32"/>
+          <w:lang w:val="en-US"/>
+        </w:rPr>
+        <w:t>select department , count(*)</w:t>
+      </w:r>
+    </w:p>
+    <w:p>
+      <w:pPr>
+        <w:rPr>
+          <w:rFonts w:hint="default" w:ascii="Arial" w:hAnsi="Arial"/>
+          <w:sz w:val="32"/>
+          <w:szCs w:val="32"/>
+          <w:lang w:val="en-US"/>
+        </w:rPr>
+      </w:pPr>
+      <w:r>
+        <w:rPr>
+          <w:rFonts w:hint="default" w:ascii="Arial" w:hAnsi="Arial"/>
+          <w:sz w:val="32"/>
+          <w:szCs w:val="32"/>
+          <w:lang w:val="en-US"/>
+        </w:rPr>
+        <w:t xml:space="preserve">    -&gt; from worker</w:t>
+      </w:r>
+    </w:p>
+    <w:p>
+      <w:pPr>
+        <w:rPr>
+          <w:rFonts w:hint="default" w:ascii="Arial" w:hAnsi="Arial"/>
+          <w:sz w:val="32"/>
+          <w:szCs w:val="32"/>
+          <w:lang w:val="en-US"/>
+        </w:rPr>
+      </w:pPr>
+      <w:r>
+        <w:rPr>
+          <w:rFonts w:hint="default" w:ascii="Arial" w:hAnsi="Arial"/>
+          <w:sz w:val="32"/>
+          <w:szCs w:val="32"/>
+          <w:lang w:val="en-US"/>
+        </w:rPr>
+        <w:t xml:space="preserve">    -&gt; group by department</w:t>
+      </w:r>
+    </w:p>
+    <w:p>
+      <w:pPr>
+        <w:ind w:firstLine="355"/>
+        <w:rPr>
+          <w:rFonts w:hint="default" w:ascii="Arial" w:hAnsi="Arial"/>
+          <w:sz w:val="32"/>
+          <w:szCs w:val="32"/>
+          <w:lang w:val="en-US"/>
+        </w:rPr>
+      </w:pPr>
+      <w:r>
+        <w:rPr>
+          <w:rFonts w:hint="default" w:ascii="Arial" w:hAnsi="Arial"/>
+          <w:sz w:val="32"/>
+          <w:szCs w:val="32"/>
+          <w:lang w:val="en-US"/>
+        </w:rPr>
+        <w:t>-&gt; having count(*) &lt; 5;</w:t>
+      </w:r>
+    </w:p>
+    <w:p>
+      <w:pPr>
+        <w:ind w:firstLine="355"/>
+        <w:rPr>
+          <w:rFonts w:hint="default" w:ascii="Arial" w:hAnsi="Arial"/>
+          <w:sz w:val="32"/>
+          <w:szCs w:val="32"/>
+          <w:lang w:val="en-US"/>
         </w:rPr>
       </w:pPr>
     </w:p>
@@ -3813,19 +4527,191 @@
     <w:p>
       <w:pPr>
         <w:rPr>
-          <w:rFonts w:hint="default" w:ascii="Arial" w:hAnsi="Arial" w:cs="Arial"/>
-          <w:sz w:val="32"/>
-          <w:szCs w:val="32"/>
-        </w:rPr>
-      </w:pPr>
-      <w:r>
-        <w:rPr>
-          <w:rFonts w:hint="default" w:ascii="Arial" w:hAnsi="Arial" w:cs="Arial"/>
-          <w:sz w:val="32"/>
-          <w:szCs w:val="32"/>
-        </w:rPr>
-        <w:t>42. Write an SQL query to show the last record from a table.</w:t>
-      </w:r>
+          <w:rFonts w:hint="default" w:ascii="Arial" w:hAnsi="Arial"/>
+          <w:sz w:val="32"/>
+          <w:szCs w:val="32"/>
+          <w:lang w:val="en-US"/>
+        </w:rPr>
+      </w:pPr>
+      <w:r>
+        <w:rPr>
+          <w:rFonts w:hint="default" w:ascii="Arial" w:hAnsi="Arial" w:cs="Arial"/>
+          <w:sz w:val="32"/>
+          <w:szCs w:val="32"/>
+          <w:lang w:val="en-US"/>
+        </w:rPr>
+        <w:t xml:space="preserve">Ans. </w:t>
+      </w:r>
+      <w:r>
+        <w:rPr>
+          <w:rFonts w:hint="default" w:ascii="Arial" w:hAnsi="Arial"/>
+          <w:sz w:val="32"/>
+          <w:szCs w:val="32"/>
+          <w:lang w:val="en-US"/>
+        </w:rPr>
+        <w:t xml:space="preserve"> select department , count(*)</w:t>
+      </w:r>
+    </w:p>
+    <w:p>
+      <w:pPr>
+        <w:rPr>
+          <w:rFonts w:hint="default" w:ascii="Arial" w:hAnsi="Arial"/>
+          <w:sz w:val="32"/>
+          <w:szCs w:val="32"/>
+          <w:lang w:val="en-US"/>
+        </w:rPr>
+      </w:pPr>
+      <w:r>
+        <w:rPr>
+          <w:rFonts w:hint="default" w:ascii="Arial" w:hAnsi="Arial"/>
+          <w:sz w:val="32"/>
+          <w:szCs w:val="32"/>
+          <w:lang w:val="en-US"/>
+        </w:rPr>
+        <w:t xml:space="preserve">    -&gt;      from worker</w:t>
+      </w:r>
+    </w:p>
+    <w:p>
+      <w:pPr>
+        <w:rPr>
+          <w:rFonts w:hint="default" w:ascii="Arial" w:hAnsi="Arial"/>
+          <w:sz w:val="32"/>
+          <w:szCs w:val="32"/>
+          <w:lang w:val="en-US"/>
+        </w:rPr>
+      </w:pPr>
+      <w:r>
+        <w:rPr>
+          <w:rFonts w:hint="default" w:ascii="Arial" w:hAnsi="Arial"/>
+          <w:sz w:val="32"/>
+          <w:szCs w:val="32"/>
+          <w:lang w:val="en-US"/>
+        </w:rPr>
+        <w:t xml:space="preserve">    -&gt;     group by department</w:t>
+      </w:r>
+    </w:p>
+    <w:p>
+      <w:pPr>
+        <w:ind w:firstLine="355"/>
+        <w:rPr>
+          <w:rFonts w:hint="default" w:ascii="Arial" w:hAnsi="Arial"/>
+          <w:sz w:val="32"/>
+          <w:szCs w:val="32"/>
+          <w:lang w:val="en-US"/>
+        </w:rPr>
+      </w:pPr>
+      <w:r>
+        <w:rPr>
+          <w:rFonts w:hint="default" w:ascii="Arial" w:hAnsi="Arial"/>
+          <w:sz w:val="32"/>
+          <w:szCs w:val="32"/>
+          <w:lang w:val="en-US"/>
+        </w:rPr>
+        <w:t>-&gt; ;</w:t>
+      </w:r>
+    </w:p>
+    <w:p>
+      <w:pPr>
+        <w:ind w:firstLine="355"/>
+        <w:rPr>
+          <w:rFonts w:hint="default" w:ascii="Arial" w:hAnsi="Arial"/>
+          <w:sz w:val="32"/>
+          <w:szCs w:val="32"/>
+          <w:lang w:val="en-US"/>
+        </w:rPr>
+      </w:pPr>
+    </w:p>
+    <w:p>
+      <w:pPr>
+        <w:numPr>
+          <w:ilvl w:val="0"/>
+          <w:numId w:val="3"/>
+        </w:numPr>
+        <w:rPr>
+          <w:rFonts w:hint="default" w:ascii="Arial" w:hAnsi="Arial" w:cs="Arial"/>
+          <w:sz w:val="32"/>
+          <w:szCs w:val="32"/>
+        </w:rPr>
+      </w:pPr>
+      <w:r>
+        <w:rPr>
+          <w:rFonts w:hint="default" w:ascii="Arial" w:hAnsi="Arial" w:cs="Arial"/>
+          <w:sz w:val="32"/>
+          <w:szCs w:val="32"/>
+        </w:rPr>
+        <w:t>Write an SQL query to show the last record from a table.</w:t>
+      </w:r>
+    </w:p>
+    <w:p>
+      <w:pPr>
+        <w:numPr>
+          <w:ilvl w:val="0"/>
+          <w:numId w:val="0"/>
+        </w:numPr>
+        <w:rPr>
+          <w:rFonts w:hint="default" w:ascii="Arial" w:hAnsi="Arial"/>
+          <w:sz w:val="32"/>
+          <w:szCs w:val="32"/>
+          <w:lang w:val="en-US"/>
+        </w:rPr>
+      </w:pPr>
+      <w:r>
+        <w:rPr>
+          <w:rFonts w:hint="default" w:ascii="Arial" w:hAnsi="Arial" w:cs="Arial"/>
+          <w:sz w:val="32"/>
+          <w:szCs w:val="32"/>
+          <w:lang w:val="en-US"/>
+        </w:rPr>
+        <w:t xml:space="preserve">Ans. </w:t>
+      </w:r>
+      <w:r>
+        <w:rPr>
+          <w:rFonts w:hint="default" w:ascii="Arial" w:hAnsi="Arial"/>
+          <w:sz w:val="32"/>
+          <w:szCs w:val="32"/>
+          <w:lang w:val="en-US"/>
+        </w:rPr>
+        <w:t xml:space="preserve"> from (select *, row_number() over() as rn from worker) as subtable</w:t>
+      </w:r>
+    </w:p>
+    <w:p>
+      <w:pPr>
+        <w:numPr>
+          <w:ilvl w:val="0"/>
+          <w:numId w:val="0"/>
+        </w:numPr>
+        <w:ind w:firstLine="355"/>
+        <w:rPr>
+          <w:rFonts w:hint="default" w:ascii="Arial" w:hAnsi="Arial"/>
+          <w:sz w:val="32"/>
+          <w:szCs w:val="32"/>
+          <w:lang w:val="en-US"/>
+        </w:rPr>
+      </w:pPr>
+      <w:r>
+        <w:rPr>
+          <w:rFonts w:hint="default" w:ascii="Arial" w:hAnsi="Arial"/>
+          <w:sz w:val="32"/>
+          <w:szCs w:val="32"/>
+          <w:lang w:val="en-US"/>
+        </w:rPr>
+        <w:t>-&gt; where rn = (select count(*) from worker);</w:t>
+      </w:r>
+    </w:p>
+    <w:p>
+      <w:pPr>
+        <w:numPr>
+          <w:ilvl w:val="0"/>
+          <w:numId w:val="0"/>
+        </w:numPr>
+        <w:ind w:firstLine="355"/>
+        <w:rPr>
+          <w:rFonts w:hint="default" w:ascii="Arial" w:hAnsi="Arial"/>
+          <w:sz w:val="32"/>
+          <w:szCs w:val="32"/>
+          <w:lang w:val="en-US"/>
+        </w:rPr>
+      </w:pPr>
     </w:p>
     <w:p>
       <w:pPr>
@@ -3850,6 +4736,26 @@
           <w:rFonts w:hint="default" w:ascii="Arial" w:hAnsi="Arial" w:cs="Arial"/>
           <w:sz w:val="32"/>
           <w:szCs w:val="32"/>
+          <w:lang w:val="en-US"/>
+        </w:rPr>
+      </w:pPr>
+      <w:r>
+        <w:rPr>
+          <w:rFonts w:hint="default" w:ascii="Arial" w:hAnsi="Arial" w:cs="Arial"/>
+          <w:sz w:val="32"/>
+          <w:szCs w:val="32"/>
+          <w:lang w:val="en-US"/>
+        </w:rPr>
+        <w:t xml:space="preserve">Ans. Select  * from wroker limit 1; </w:t>
+      </w:r>
+    </w:p>
+    <w:p>
+      <w:pPr>
+        <w:rPr>
+          <w:rFonts w:hint="default" w:ascii="Arial" w:hAnsi="Arial" w:cs="Arial"/>
+          <w:sz w:val="32"/>
+          <w:szCs w:val="32"/>
+          <w:lang w:val="en-US"/>
         </w:rPr>
       </w:pPr>
     </w:p>
@@ -3873,37 +4779,110 @@
     <w:p>
       <w:pPr>
         <w:rPr>
-          <w:rFonts w:hint="default" w:ascii="Arial" w:hAnsi="Arial" w:cs="Arial"/>
-          <w:sz w:val="32"/>
-          <w:szCs w:val="32"/>
-        </w:rPr>
-      </w:pPr>
-    </w:p>
-    <w:p>
-      <w:pPr>
-        <w:rPr>
-          <w:rFonts w:hint="default" w:ascii="Arial" w:hAnsi="Arial" w:cs="Arial"/>
-          <w:sz w:val="32"/>
-          <w:szCs w:val="32"/>
-        </w:rPr>
-      </w:pPr>
-      <w:r>
-        <w:rPr>
-          <w:rFonts w:hint="default" w:ascii="Arial" w:hAnsi="Arial" w:cs="Arial"/>
-          <w:sz w:val="32"/>
-          <w:szCs w:val="32"/>
-        </w:rPr>
-        <w:t>45. Write an SQL query to print the name of employees having the</w:t>
-      </w:r>
-    </w:p>
-    <w:p>
-      <w:pPr>
-        <w:rPr>
-          <w:rFonts w:hint="default" w:ascii="Arial" w:hAnsi="Arial" w:cs="Arial"/>
-          <w:sz w:val="32"/>
-          <w:szCs w:val="32"/>
-        </w:rPr>
-      </w:pPr>
+          <w:rFonts w:hint="default" w:ascii="Arial" w:hAnsi="Arial"/>
+          <w:sz w:val="32"/>
+          <w:szCs w:val="32"/>
+          <w:lang w:val="en-US"/>
+        </w:rPr>
+      </w:pPr>
+      <w:r>
+        <w:rPr>
+          <w:rFonts w:hint="default" w:ascii="Arial" w:hAnsi="Arial" w:cs="Arial"/>
+          <w:sz w:val="32"/>
+          <w:szCs w:val="32"/>
+          <w:lang w:val="en-US"/>
+        </w:rPr>
+        <w:t xml:space="preserve">Ans. </w:t>
+      </w:r>
+      <w:r>
+        <w:rPr>
+          <w:rFonts w:hint="default" w:ascii="Arial" w:hAnsi="Arial"/>
+          <w:sz w:val="32"/>
+          <w:szCs w:val="32"/>
+          <w:lang w:val="en-US"/>
+        </w:rPr>
+        <w:t>select *</w:t>
+      </w:r>
+    </w:p>
+    <w:p>
+      <w:pPr>
+        <w:rPr>
+          <w:rFonts w:hint="default" w:ascii="Arial" w:hAnsi="Arial"/>
+          <w:sz w:val="32"/>
+          <w:szCs w:val="32"/>
+          <w:lang w:val="en-US"/>
+        </w:rPr>
+      </w:pPr>
+      <w:r>
+        <w:rPr>
+          <w:rFonts w:hint="default" w:ascii="Arial" w:hAnsi="Arial"/>
+          <w:sz w:val="32"/>
+          <w:szCs w:val="32"/>
+          <w:lang w:val="en-US"/>
+        </w:rPr>
+        <w:t xml:space="preserve">    -&gt; from (select *, row_number() over() as rn from worker) as subtable</w:t>
+      </w:r>
+    </w:p>
+    <w:p>
+      <w:pPr>
+        <w:ind w:firstLine="355"/>
+        <w:rPr>
+          <w:rFonts w:hint="default" w:ascii="Arial" w:hAnsi="Arial"/>
+          <w:sz w:val="32"/>
+          <w:szCs w:val="32"/>
+          <w:lang w:val="en-US"/>
+        </w:rPr>
+      </w:pPr>
+      <w:r>
+        <w:rPr>
+          <w:rFonts w:hint="default" w:ascii="Arial" w:hAnsi="Arial"/>
+          <w:sz w:val="32"/>
+          <w:szCs w:val="32"/>
+          <w:lang w:val="en-US"/>
+        </w:rPr>
+        <w:t>-&gt; where rn between (select count(*)-4 from worker) and (select count(*) from worker);</w:t>
+      </w:r>
+    </w:p>
+    <w:p>
+      <w:pPr>
+        <w:ind w:firstLine="355"/>
+        <w:rPr>
+          <w:rFonts w:hint="default" w:ascii="Arial" w:hAnsi="Arial"/>
+          <w:sz w:val="32"/>
+          <w:szCs w:val="32"/>
+          <w:lang w:val="en-US"/>
+        </w:rPr>
+      </w:pPr>
+    </w:p>
+    <w:p>
+      <w:pPr>
+        <w:numPr>
+          <w:ilvl w:val="0"/>
+          <w:numId w:val="4"/>
+        </w:numPr>
+        <w:rPr>
+          <w:rFonts w:hint="default" w:ascii="Arial" w:hAnsi="Arial" w:cs="Arial"/>
+          <w:sz w:val="32"/>
+          <w:szCs w:val="32"/>
+        </w:rPr>
+      </w:pPr>
+      <w:r>
+        <w:rPr>
+          <w:rFonts w:hint="default" w:ascii="Arial" w:hAnsi="Arial" w:cs="Arial"/>
+          <w:sz w:val="32"/>
+          <w:szCs w:val="32"/>
+        </w:rPr>
+        <w:t>Write an SQL query to print the name of employees having the</w:t>
+      </w:r>
+      <w:r>
+        <w:rPr>
+          <w:rFonts w:hint="default" w:ascii="Arial" w:hAnsi="Arial" w:cs="Arial"/>
+          <w:sz w:val="32"/>
+          <w:szCs w:val="32"/>
+          <w:lang w:val="en-US"/>
+        </w:rPr>
+        <w:t xml:space="preserve"> </w:t>
+      </w:r>
       <w:r>
         <w:rPr>
           <w:rFonts w:hint="default" w:ascii="Arial" w:hAnsi="Arial" w:cs="Arial"/>
@@ -3915,89 +4894,548 @@
     </w:p>
     <w:p>
       <w:pPr>
-        <w:rPr>
-          <w:rFonts w:hint="default" w:ascii="Arial" w:hAnsi="Arial" w:cs="Arial"/>
-          <w:sz w:val="32"/>
-          <w:szCs w:val="32"/>
-        </w:rPr>
-      </w:pPr>
-    </w:p>
-    <w:p>
-      <w:pPr>
-        <w:rPr>
-          <w:rFonts w:hint="default" w:ascii="Arial" w:hAnsi="Arial" w:cs="Arial"/>
-          <w:sz w:val="32"/>
-          <w:szCs w:val="32"/>
-        </w:rPr>
-      </w:pPr>
-      <w:r>
-        <w:rPr>
-          <w:rFonts w:hint="default" w:ascii="Arial" w:hAnsi="Arial" w:cs="Arial"/>
-          <w:sz w:val="32"/>
-          <w:szCs w:val="32"/>
-        </w:rPr>
-        <w:t>46. Write an SQL query to fetch three max salaries from a table.</w:t>
-      </w:r>
-    </w:p>
-    <w:p>
-      <w:pPr>
-        <w:rPr>
-          <w:rFonts w:hint="default" w:ascii="Arial" w:hAnsi="Arial" w:cs="Arial"/>
-          <w:sz w:val="32"/>
-          <w:szCs w:val="32"/>
-        </w:rPr>
-      </w:pPr>
-      <w:r>
-        <w:rPr>
-          <w:rFonts w:hint="default" w:ascii="Arial" w:hAnsi="Arial" w:cs="Arial"/>
-          <w:sz w:val="32"/>
-          <w:szCs w:val="32"/>
-        </w:rPr>
-        <w:t>47. Write an SQL query to fetch three min salaries from a table.</w:t>
-      </w:r>
-    </w:p>
-    <w:p>
-      <w:pPr>
-        <w:rPr>
-          <w:rFonts w:hint="default" w:ascii="Arial" w:hAnsi="Arial" w:cs="Arial"/>
-          <w:sz w:val="32"/>
-          <w:szCs w:val="32"/>
-        </w:rPr>
-      </w:pPr>
-      <w:r>
-        <w:rPr>
-          <w:rFonts w:hint="default" w:ascii="Arial" w:hAnsi="Arial" w:cs="Arial"/>
-          <w:sz w:val="32"/>
-          <w:szCs w:val="32"/>
-        </w:rPr>
-        <w:t>48. Write an SQL query to fetch nth max salaries from a table.</w:t>
-      </w:r>
-    </w:p>
-    <w:p>
-      <w:pPr>
-        <w:rPr>
-          <w:rFonts w:hint="default" w:ascii="Arial" w:hAnsi="Arial" w:cs="Arial"/>
-          <w:sz w:val="32"/>
-          <w:szCs w:val="32"/>
-        </w:rPr>
-      </w:pPr>
-      <w:r>
-        <w:rPr>
-          <w:rFonts w:hint="default" w:ascii="Arial" w:hAnsi="Arial" w:cs="Arial"/>
-          <w:sz w:val="32"/>
-          <w:szCs w:val="32"/>
-        </w:rPr>
-        <w:t>49. Write an SQL query to fetch departments along with the total</w:t>
-      </w:r>
-    </w:p>
-    <w:p>
-      <w:pPr>
-        <w:rPr>
-          <w:rFonts w:hint="default" w:ascii="Arial" w:hAnsi="Arial" w:cs="Arial"/>
-          <w:sz w:val="32"/>
-          <w:szCs w:val="32"/>
-        </w:rPr>
-      </w:pPr>
+        <w:numPr>
+          <w:numId w:val="0"/>
+        </w:numPr>
+        <w:rPr>
+          <w:rFonts w:hint="default" w:ascii="Arial" w:hAnsi="Arial"/>
+          <w:sz w:val="32"/>
+          <w:szCs w:val="32"/>
+          <w:lang w:val="en-US"/>
+        </w:rPr>
+      </w:pPr>
+      <w:r>
+        <w:rPr>
+          <w:rFonts w:hint="default" w:ascii="Arial" w:hAnsi="Arial" w:cs="Arial"/>
+          <w:sz w:val="32"/>
+          <w:szCs w:val="32"/>
+          <w:lang w:val="en-US"/>
+        </w:rPr>
+        <w:t xml:space="preserve">Ans. </w:t>
+      </w:r>
+      <w:r>
+        <w:rPr>
+          <w:rFonts w:hint="default" w:ascii="Arial" w:hAnsi="Arial"/>
+          <w:sz w:val="32"/>
+          <w:szCs w:val="32"/>
+          <w:lang w:val="en-US"/>
+        </w:rPr>
+        <w:t xml:space="preserve"> select *</w:t>
+      </w:r>
+    </w:p>
+    <w:p>
+      <w:pPr>
+        <w:numPr>
+          <w:numId w:val="0"/>
+        </w:numPr>
+        <w:rPr>
+          <w:rFonts w:hint="default" w:ascii="Arial" w:hAnsi="Arial"/>
+          <w:sz w:val="32"/>
+          <w:szCs w:val="32"/>
+          <w:lang w:val="en-US"/>
+        </w:rPr>
+      </w:pPr>
+      <w:r>
+        <w:rPr>
+          <w:rFonts w:hint="default" w:ascii="Arial" w:hAnsi="Arial"/>
+          <w:sz w:val="32"/>
+          <w:szCs w:val="32"/>
+          <w:lang w:val="en-US"/>
+        </w:rPr>
+        <w:t xml:space="preserve">    -&gt; from (select * , dense_rank() over (partition by department order by salary desc) as rk</w:t>
+      </w:r>
+    </w:p>
+    <w:p>
+      <w:pPr>
+        <w:numPr>
+          <w:numId w:val="0"/>
+        </w:numPr>
+        <w:rPr>
+          <w:rFonts w:hint="default" w:ascii="Arial" w:hAnsi="Arial"/>
+          <w:sz w:val="32"/>
+          <w:szCs w:val="32"/>
+          <w:lang w:val="en-US"/>
+        </w:rPr>
+      </w:pPr>
+      <w:r>
+        <w:rPr>
+          <w:rFonts w:hint="default" w:ascii="Arial" w:hAnsi="Arial"/>
+          <w:sz w:val="32"/>
+          <w:szCs w:val="32"/>
+          <w:lang w:val="en-US"/>
+        </w:rPr>
+        <w:t xml:space="preserve">    -&gt;  from worker)as subtable</w:t>
+      </w:r>
+    </w:p>
+    <w:p>
+      <w:pPr>
+        <w:numPr>
+          <w:numId w:val="0"/>
+        </w:numPr>
+        <w:rPr>
+          <w:rFonts w:hint="default" w:ascii="Arial" w:hAnsi="Arial" w:cs="Arial"/>
+          <w:sz w:val="32"/>
+          <w:szCs w:val="32"/>
+          <w:lang w:val="en-US"/>
+        </w:rPr>
+      </w:pPr>
+      <w:r>
+        <w:rPr>
+          <w:rFonts w:hint="default" w:ascii="Arial" w:hAnsi="Arial"/>
+          <w:sz w:val="32"/>
+          <w:szCs w:val="32"/>
+          <w:lang w:val="en-US"/>
+        </w:rPr>
+        <w:t xml:space="preserve">    -&gt; where rk = 1;</w:t>
+      </w:r>
+    </w:p>
+    <w:p>
+      <w:pPr>
+        <w:rPr>
+          <w:rFonts w:hint="default" w:ascii="Arial" w:hAnsi="Arial" w:cs="Arial"/>
+          <w:sz w:val="32"/>
+          <w:szCs w:val="32"/>
+        </w:rPr>
+      </w:pPr>
+    </w:p>
+    <w:p>
+      <w:pPr>
+        <w:numPr>
+          <w:ilvl w:val="0"/>
+          <w:numId w:val="5"/>
+        </w:numPr>
+        <w:rPr>
+          <w:rFonts w:hint="default" w:ascii="Arial" w:hAnsi="Arial" w:cs="Arial"/>
+          <w:sz w:val="32"/>
+          <w:szCs w:val="32"/>
+        </w:rPr>
+      </w:pPr>
+      <w:r>
+        <w:rPr>
+          <w:rFonts w:hint="default" w:ascii="Arial" w:hAnsi="Arial" w:cs="Arial"/>
+          <w:sz w:val="32"/>
+          <w:szCs w:val="32"/>
+        </w:rPr>
+        <w:t>Write an SQL query to fetch three max salaries from a table.</w:t>
+      </w:r>
+    </w:p>
+    <w:p>
+      <w:pPr>
+        <w:numPr>
+          <w:numId w:val="0"/>
+        </w:numPr>
+        <w:rPr>
+          <w:rFonts w:hint="default" w:ascii="Arial" w:hAnsi="Arial"/>
+          <w:sz w:val="32"/>
+          <w:szCs w:val="32"/>
+          <w:lang w:val="en-US"/>
+        </w:rPr>
+      </w:pPr>
+      <w:r>
+        <w:rPr>
+          <w:rFonts w:hint="default" w:ascii="Arial" w:hAnsi="Arial" w:cs="Arial"/>
+          <w:sz w:val="32"/>
+          <w:szCs w:val="32"/>
+          <w:lang w:val="en-US"/>
+        </w:rPr>
+        <w:t xml:space="preserve">Ans. </w:t>
+      </w:r>
+      <w:r>
+        <w:rPr>
+          <w:rFonts w:hint="default" w:ascii="Arial" w:hAnsi="Arial"/>
+          <w:sz w:val="32"/>
+          <w:szCs w:val="32"/>
+          <w:lang w:val="en-US"/>
+        </w:rPr>
+        <w:t>select *</w:t>
+      </w:r>
+    </w:p>
+    <w:p>
+      <w:pPr>
+        <w:numPr>
+          <w:numId w:val="0"/>
+        </w:numPr>
+        <w:rPr>
+          <w:rFonts w:hint="default" w:ascii="Arial" w:hAnsi="Arial"/>
+          <w:sz w:val="32"/>
+          <w:szCs w:val="32"/>
+          <w:lang w:val="en-US"/>
+        </w:rPr>
+      </w:pPr>
+      <w:r>
+        <w:rPr>
+          <w:rFonts w:hint="default" w:ascii="Arial" w:hAnsi="Arial"/>
+          <w:sz w:val="32"/>
+          <w:szCs w:val="32"/>
+          <w:lang w:val="en-US"/>
+        </w:rPr>
+        <w:t xml:space="preserve">    -&gt; from (select * , dense_rank() over (order by salary desc) as rk</w:t>
+      </w:r>
+    </w:p>
+    <w:p>
+      <w:pPr>
+        <w:numPr>
+          <w:numId w:val="0"/>
+        </w:numPr>
+        <w:rPr>
+          <w:rFonts w:hint="default" w:ascii="Arial" w:hAnsi="Arial"/>
+          <w:sz w:val="32"/>
+          <w:szCs w:val="32"/>
+          <w:lang w:val="en-US"/>
+        </w:rPr>
+      </w:pPr>
+      <w:r>
+        <w:rPr>
+          <w:rFonts w:hint="default" w:ascii="Arial" w:hAnsi="Arial"/>
+          <w:sz w:val="32"/>
+          <w:szCs w:val="32"/>
+          <w:lang w:val="en-US"/>
+        </w:rPr>
+        <w:t xml:space="preserve">    -&gt;  from worker)as subtable</w:t>
+      </w:r>
+    </w:p>
+    <w:p>
+      <w:pPr>
+        <w:numPr>
+          <w:numId w:val="0"/>
+        </w:numPr>
+        <w:ind w:firstLine="355"/>
+        <w:rPr>
+          <w:rFonts w:hint="default" w:ascii="Arial" w:hAnsi="Arial"/>
+          <w:sz w:val="32"/>
+          <w:szCs w:val="32"/>
+          <w:lang w:val="en-US"/>
+        </w:rPr>
+      </w:pPr>
+      <w:r>
+        <w:rPr>
+          <w:rFonts w:hint="default" w:ascii="Arial" w:hAnsi="Arial"/>
+          <w:sz w:val="32"/>
+          <w:szCs w:val="32"/>
+          <w:lang w:val="en-US"/>
+        </w:rPr>
+        <w:t>-&gt; where rk &lt;= 3;</w:t>
+      </w:r>
+    </w:p>
+    <w:p>
+      <w:pPr>
+        <w:numPr>
+          <w:numId w:val="0"/>
+        </w:numPr>
+        <w:ind w:firstLine="355"/>
+        <w:rPr>
+          <w:rFonts w:hint="default" w:ascii="Arial" w:hAnsi="Arial"/>
+          <w:sz w:val="32"/>
+          <w:szCs w:val="32"/>
+          <w:lang w:val="en-US"/>
+        </w:rPr>
+      </w:pPr>
+    </w:p>
+    <w:p>
+      <w:pPr>
+        <w:numPr>
+          <w:ilvl w:val="0"/>
+          <w:numId w:val="5"/>
+        </w:numPr>
+        <w:ind w:left="0" w:leftChars="0" w:firstLine="0" w:firstLineChars="0"/>
+        <w:rPr>
+          <w:rFonts w:hint="default" w:ascii="Arial" w:hAnsi="Arial" w:cs="Arial"/>
+          <w:sz w:val="32"/>
+          <w:szCs w:val="32"/>
+        </w:rPr>
+      </w:pPr>
+      <w:r>
+        <w:rPr>
+          <w:rFonts w:hint="default" w:ascii="Arial" w:hAnsi="Arial" w:cs="Arial"/>
+          <w:sz w:val="32"/>
+          <w:szCs w:val="32"/>
+        </w:rPr>
+        <w:t>Write an SQL query to fetch three min salaries from a table.</w:t>
+      </w:r>
+    </w:p>
+    <w:p>
+      <w:pPr>
+        <w:numPr>
+          <w:numId w:val="0"/>
+        </w:numPr>
+        <w:ind w:leftChars="0"/>
+        <w:rPr>
+          <w:rFonts w:hint="default" w:ascii="Arial" w:hAnsi="Arial"/>
+          <w:sz w:val="32"/>
+          <w:szCs w:val="32"/>
+          <w:lang w:val="en-US"/>
+        </w:rPr>
+      </w:pPr>
+      <w:r>
+        <w:rPr>
+          <w:rFonts w:hint="default" w:ascii="Arial" w:hAnsi="Arial" w:cs="Arial"/>
+          <w:sz w:val="32"/>
+          <w:szCs w:val="32"/>
+          <w:lang w:val="en-US"/>
+        </w:rPr>
+        <w:t xml:space="preserve">Ans. </w:t>
+      </w:r>
+      <w:r>
+        <w:rPr>
+          <w:rFonts w:hint="default" w:ascii="Arial" w:hAnsi="Arial"/>
+          <w:sz w:val="32"/>
+          <w:szCs w:val="32"/>
+          <w:lang w:val="en-US"/>
+        </w:rPr>
+        <w:t xml:space="preserve"> select *</w:t>
+      </w:r>
+    </w:p>
+    <w:p>
+      <w:pPr>
+        <w:numPr>
+          <w:numId w:val="0"/>
+        </w:numPr>
+        <w:ind w:leftChars="0"/>
+        <w:rPr>
+          <w:rFonts w:hint="default" w:ascii="Arial" w:hAnsi="Arial"/>
+          <w:sz w:val="32"/>
+          <w:szCs w:val="32"/>
+          <w:lang w:val="en-US"/>
+        </w:rPr>
+      </w:pPr>
+      <w:r>
+        <w:rPr>
+          <w:rFonts w:hint="default" w:ascii="Arial" w:hAnsi="Arial"/>
+          <w:sz w:val="32"/>
+          <w:szCs w:val="32"/>
+          <w:lang w:val="en-US"/>
+        </w:rPr>
+        <w:t xml:space="preserve">    -&gt; from (select * , dense_rank() over (order by salary asc) as rk</w:t>
+      </w:r>
+    </w:p>
+    <w:p>
+      <w:pPr>
+        <w:numPr>
+          <w:numId w:val="0"/>
+        </w:numPr>
+        <w:ind w:leftChars="0"/>
+        <w:rPr>
+          <w:rFonts w:hint="default" w:ascii="Arial" w:hAnsi="Arial"/>
+          <w:sz w:val="32"/>
+          <w:szCs w:val="32"/>
+          <w:lang w:val="en-US"/>
+        </w:rPr>
+      </w:pPr>
+      <w:r>
+        <w:rPr>
+          <w:rFonts w:hint="default" w:ascii="Arial" w:hAnsi="Arial"/>
+          <w:sz w:val="32"/>
+          <w:szCs w:val="32"/>
+          <w:lang w:val="en-US"/>
+        </w:rPr>
+        <w:t xml:space="preserve">    -&gt; from worker)as subtable</w:t>
+      </w:r>
+    </w:p>
+    <w:p>
+      <w:pPr>
+        <w:numPr>
+          <w:numId w:val="0"/>
+        </w:numPr>
+        <w:ind w:leftChars="0" w:firstLine="355"/>
+        <w:rPr>
+          <w:rFonts w:hint="default" w:ascii="Arial" w:hAnsi="Arial"/>
+          <w:sz w:val="32"/>
+          <w:szCs w:val="32"/>
+          <w:lang w:val="en-US"/>
+        </w:rPr>
+      </w:pPr>
+      <w:r>
+        <w:rPr>
+          <w:rFonts w:hint="default" w:ascii="Arial" w:hAnsi="Arial"/>
+          <w:sz w:val="32"/>
+          <w:szCs w:val="32"/>
+          <w:lang w:val="en-US"/>
+        </w:rPr>
+        <w:t>-&gt; where rk &lt;= 3;</w:t>
+      </w:r>
+    </w:p>
+    <w:p>
+      <w:pPr>
+        <w:numPr>
+          <w:numId w:val="0"/>
+        </w:numPr>
+        <w:ind w:leftChars="0" w:firstLine="355"/>
+        <w:rPr>
+          <w:rFonts w:hint="default" w:ascii="Arial" w:hAnsi="Arial"/>
+          <w:sz w:val="32"/>
+          <w:szCs w:val="32"/>
+          <w:lang w:val="en-US"/>
+        </w:rPr>
+      </w:pPr>
+    </w:p>
+    <w:p>
+      <w:pPr>
+        <w:numPr>
+          <w:ilvl w:val="0"/>
+          <w:numId w:val="5"/>
+        </w:numPr>
+        <w:ind w:left="0" w:leftChars="0" w:firstLine="0" w:firstLineChars="0"/>
+        <w:rPr>
+          <w:rFonts w:hint="default" w:ascii="Arial" w:hAnsi="Arial" w:cs="Arial"/>
+          <w:sz w:val="32"/>
+          <w:szCs w:val="32"/>
+        </w:rPr>
+      </w:pPr>
+      <w:r>
+        <w:rPr>
+          <w:rFonts w:hint="default" w:ascii="Arial" w:hAnsi="Arial" w:cs="Arial"/>
+          <w:sz w:val="32"/>
+          <w:szCs w:val="32"/>
+        </w:rPr>
+        <w:t>Write an SQL query to fetch nth max salaries from a table.</w:t>
+      </w:r>
+    </w:p>
+    <w:p>
+      <w:pPr>
+        <w:numPr>
+          <w:ilvl w:val="0"/>
+          <w:numId w:val="0"/>
+        </w:numPr>
+        <w:rPr>
+          <w:rFonts w:hint="default" w:ascii="Arial" w:hAnsi="Arial"/>
+          <w:sz w:val="32"/>
+          <w:szCs w:val="32"/>
+          <w:lang w:val="en-US"/>
+        </w:rPr>
+      </w:pPr>
+      <w:r>
+        <w:rPr>
+          <w:rFonts w:hint="default" w:ascii="Arial" w:hAnsi="Arial" w:cs="Arial"/>
+          <w:sz w:val="32"/>
+          <w:szCs w:val="32"/>
+          <w:lang w:val="en-US"/>
+        </w:rPr>
+        <w:t xml:space="preserve">Ans. </w:t>
+      </w:r>
+      <w:r>
+        <w:rPr>
+          <w:rFonts w:hint="default" w:ascii="Arial" w:hAnsi="Arial"/>
+          <w:sz w:val="32"/>
+          <w:szCs w:val="32"/>
+          <w:lang w:val="en-US"/>
+        </w:rPr>
+        <w:t>select *</w:t>
+      </w:r>
+    </w:p>
+    <w:p>
+      <w:pPr>
+        <w:numPr>
+          <w:ilvl w:val="0"/>
+          <w:numId w:val="0"/>
+        </w:numPr>
+        <w:rPr>
+          <w:rFonts w:hint="default" w:ascii="Arial" w:hAnsi="Arial"/>
+          <w:sz w:val="32"/>
+          <w:szCs w:val="32"/>
+          <w:lang w:val="en-US"/>
+        </w:rPr>
+      </w:pPr>
+      <w:r>
+        <w:rPr>
+          <w:rFonts w:hint="default" w:ascii="Arial" w:hAnsi="Arial"/>
+          <w:sz w:val="32"/>
+          <w:szCs w:val="32"/>
+          <w:lang w:val="en-US"/>
+        </w:rPr>
+        <w:t xml:space="preserve">    -&gt; from (select * , dense_rank() over (order by salary desc) as rk</w:t>
+      </w:r>
+    </w:p>
+    <w:p>
+      <w:pPr>
+        <w:numPr>
+          <w:ilvl w:val="0"/>
+          <w:numId w:val="0"/>
+        </w:numPr>
+        <w:rPr>
+          <w:rFonts w:hint="default" w:ascii="Arial" w:hAnsi="Arial"/>
+          <w:sz w:val="32"/>
+          <w:szCs w:val="32"/>
+          <w:lang w:val="en-US"/>
+        </w:rPr>
+      </w:pPr>
+      <w:r>
+        <w:rPr>
+          <w:rFonts w:hint="default" w:ascii="Arial" w:hAnsi="Arial"/>
+          <w:sz w:val="32"/>
+          <w:szCs w:val="32"/>
+          <w:lang w:val="en-US"/>
+        </w:rPr>
+        <w:t xml:space="preserve">    -&gt;  from worker)as subtable</w:t>
+      </w:r>
+    </w:p>
+    <w:p>
+      <w:pPr>
+        <w:numPr>
+          <w:ilvl w:val="0"/>
+          <w:numId w:val="0"/>
+        </w:numPr>
+        <w:ind w:firstLine="355"/>
+        <w:rPr>
+          <w:rFonts w:hint="default" w:ascii="Arial" w:hAnsi="Arial"/>
+          <w:sz w:val="32"/>
+          <w:szCs w:val="32"/>
+          <w:lang w:val="en-US"/>
+        </w:rPr>
+      </w:pPr>
+      <w:r>
+        <w:rPr>
+          <w:rFonts w:hint="default" w:ascii="Arial" w:hAnsi="Arial"/>
+          <w:sz w:val="32"/>
+          <w:szCs w:val="32"/>
+          <w:lang w:val="en-US"/>
+        </w:rPr>
+        <w:t>-&gt; where rk = n;</w:t>
+      </w:r>
+    </w:p>
+    <w:p>
+      <w:pPr>
+        <w:numPr>
+          <w:numId w:val="0"/>
+        </w:numPr>
+        <w:ind w:leftChars="0"/>
+        <w:rPr>
+          <w:rFonts w:hint="default" w:ascii="Arial" w:hAnsi="Arial" w:cs="Arial"/>
+          <w:sz w:val="32"/>
+          <w:szCs w:val="32"/>
+          <w:lang w:val="en-US"/>
+        </w:rPr>
+      </w:pPr>
+    </w:p>
+    <w:p>
+      <w:pPr>
+        <w:numPr>
+          <w:ilvl w:val="0"/>
+          <w:numId w:val="5"/>
+        </w:numPr>
+        <w:ind w:left="0" w:leftChars="0" w:firstLine="0" w:firstLineChars="0"/>
+        <w:rPr>
+          <w:rFonts w:hint="default" w:ascii="Arial" w:hAnsi="Arial" w:cs="Arial"/>
+          <w:sz w:val="32"/>
+          <w:szCs w:val="32"/>
+        </w:rPr>
+      </w:pPr>
+      <w:r>
+        <w:rPr>
+          <w:rFonts w:hint="default" w:ascii="Arial" w:hAnsi="Arial" w:cs="Arial"/>
+          <w:sz w:val="32"/>
+          <w:szCs w:val="32"/>
+        </w:rPr>
+        <w:t>Write an SQL query to fetch departments along with the total</w:t>
+      </w:r>
+      <w:r>
+        <w:rPr>
+          <w:rFonts w:hint="default" w:ascii="Arial" w:hAnsi="Arial" w:cs="Arial"/>
+          <w:sz w:val="32"/>
+          <w:szCs w:val="32"/>
+          <w:lang w:val="en-US"/>
+        </w:rPr>
+        <w:t xml:space="preserve"> </w:t>
+      </w:r>
       <w:r>
         <w:rPr>
           <w:rFonts w:hint="default" w:ascii="Arial" w:hAnsi="Arial" w:cs="Arial"/>
@@ -4009,6 +5447,98 @@
     </w:p>
     <w:p>
       <w:pPr>
+        <w:numPr>
+          <w:numId w:val="0"/>
+        </w:numPr>
+        <w:ind w:leftChars="0"/>
+        <w:rPr>
+          <w:rFonts w:hint="default" w:ascii="Arial" w:hAnsi="Arial"/>
+          <w:sz w:val="32"/>
+          <w:szCs w:val="32"/>
+          <w:lang w:val="en-US"/>
+        </w:rPr>
+      </w:pPr>
+      <w:r>
+        <w:rPr>
+          <w:rFonts w:hint="default" w:ascii="Arial" w:hAnsi="Arial" w:cs="Arial"/>
+          <w:sz w:val="32"/>
+          <w:szCs w:val="32"/>
+          <w:lang w:val="en-US"/>
+        </w:rPr>
+        <w:t xml:space="preserve">Ans. </w:t>
+      </w:r>
+      <w:r>
+        <w:rPr>
+          <w:rFonts w:hint="default" w:ascii="Arial" w:hAnsi="Arial"/>
+          <w:sz w:val="32"/>
+          <w:szCs w:val="32"/>
+          <w:lang w:val="en-US"/>
+        </w:rPr>
+        <w:t>select department, sum(salary)</w:t>
+      </w:r>
+    </w:p>
+    <w:p>
+      <w:pPr>
+        <w:numPr>
+          <w:numId w:val="0"/>
+        </w:numPr>
+        <w:ind w:leftChars="0"/>
+        <w:rPr>
+          <w:rFonts w:hint="default" w:ascii="Arial" w:hAnsi="Arial"/>
+          <w:sz w:val="32"/>
+          <w:szCs w:val="32"/>
+          <w:lang w:val="en-US"/>
+        </w:rPr>
+      </w:pPr>
+      <w:r>
+        <w:rPr>
+          <w:rFonts w:hint="default" w:ascii="Arial" w:hAnsi="Arial"/>
+          <w:sz w:val="32"/>
+          <w:szCs w:val="32"/>
+          <w:lang w:val="en-US"/>
+        </w:rPr>
+        <w:t xml:space="preserve">    -&gt; from worker</w:t>
+      </w:r>
+    </w:p>
+    <w:p>
+      <w:pPr>
+        <w:numPr>
+          <w:numId w:val="0"/>
+        </w:numPr>
+        <w:ind w:leftChars="0" w:firstLine="355"/>
+        <w:rPr>
+          <w:rFonts w:hint="default" w:ascii="Arial" w:hAnsi="Arial"/>
+          <w:sz w:val="32"/>
+          <w:szCs w:val="32"/>
+          <w:lang w:val="en-US"/>
+        </w:rPr>
+      </w:pPr>
+      <w:r>
+        <w:rPr>
+          <w:rFonts w:hint="default" w:ascii="Arial" w:hAnsi="Arial"/>
+          <w:sz w:val="32"/>
+          <w:szCs w:val="32"/>
+          <w:lang w:val="en-US"/>
+        </w:rPr>
+        <w:t>-&gt; group by department;</w:t>
+      </w:r>
+    </w:p>
+    <w:p>
+      <w:pPr>
+        <w:numPr>
+          <w:numId w:val="0"/>
+        </w:numPr>
+        <w:ind w:leftChars="0" w:firstLine="355"/>
+        <w:rPr>
+          <w:rFonts w:hint="default" w:ascii="Arial" w:hAnsi="Arial"/>
+          <w:sz w:val="32"/>
+          <w:szCs w:val="32"/>
+          <w:lang w:val="en-US"/>
+        </w:rPr>
+      </w:pPr>
+    </w:p>
+    <w:p>
+      <w:pPr>
         <w:rPr>
           <w:rFonts w:hint="default" w:ascii="Arial" w:hAnsi="Arial" w:cs="Arial"/>
           <w:sz w:val="32"/>
@@ -4023,15 +5553,15 @@
         </w:rPr>
         <w:t>50. Write an SQL query to fetch the names of workers who earn the</w:t>
       </w:r>
-    </w:p>
-    <w:p>
-      <w:pPr>
-        <w:rPr>
-          <w:rFonts w:hint="default" w:ascii="Arial" w:hAnsi="Arial" w:cs="Arial"/>
-          <w:sz w:val="32"/>
-          <w:szCs w:val="32"/>
-        </w:rPr>
-      </w:pPr>
+      <w:r>
+        <w:rPr>
+          <w:rFonts w:hint="default" w:ascii="Arial" w:hAnsi="Arial" w:cs="Arial"/>
+          <w:sz w:val="32"/>
+          <w:szCs w:val="32"/>
+          <w:lang w:val="en-US"/>
+        </w:rPr>
+        <w:t xml:space="preserve"> </w:t>
+      </w:r>
       <w:r>
         <w:rPr>
           <w:rFonts w:hint="default" w:ascii="Arial" w:hAnsi="Arial" w:cs="Arial"/>
@@ -4039,6 +5569,78 @@
           <w:szCs w:val="32"/>
         </w:rPr>
         <w:t>highest salary.</w:t>
+      </w:r>
+    </w:p>
+    <w:p>
+      <w:pPr>
+        <w:numPr>
+          <w:ilvl w:val="0"/>
+          <w:numId w:val="0"/>
+        </w:numPr>
+        <w:ind w:leftChars="0"/>
+        <w:rPr>
+          <w:rFonts w:hint="default" w:ascii="Arial" w:hAnsi="Arial"/>
+          <w:sz w:val="32"/>
+          <w:szCs w:val="32"/>
+          <w:lang w:val="en-US"/>
+        </w:rPr>
+      </w:pPr>
+      <w:r>
+        <w:rPr>
+          <w:rFonts w:hint="default" w:ascii="Arial" w:hAnsi="Arial"/>
+          <w:sz w:val="32"/>
+          <w:szCs w:val="32"/>
+          <w:lang w:val="en-US"/>
+        </w:rPr>
+        <w:t>from (select * , dense_rank() over (order by salary asc) as rk</w:t>
+      </w:r>
+    </w:p>
+    <w:p>
+      <w:pPr>
+        <w:numPr>
+          <w:ilvl w:val="0"/>
+          <w:numId w:val="0"/>
+        </w:numPr>
+        <w:ind w:leftChars="0"/>
+        <w:rPr>
+          <w:rFonts w:hint="default" w:ascii="Arial" w:hAnsi="Arial"/>
+          <w:sz w:val="32"/>
+          <w:szCs w:val="32"/>
+          <w:lang w:val="en-US"/>
+        </w:rPr>
+      </w:pPr>
+      <w:r>
+        <w:rPr>
+          <w:rFonts w:hint="default" w:ascii="Arial" w:hAnsi="Arial"/>
+          <w:sz w:val="32"/>
+          <w:szCs w:val="32"/>
+          <w:lang w:val="en-US"/>
+        </w:rPr>
+        <w:t xml:space="preserve">    -&gt; from worker)as subtable</w:t>
+      </w:r>
+    </w:p>
+    <w:p>
+      <w:pPr>
+        <w:numPr>
+          <w:ilvl w:val="0"/>
+          <w:numId w:val="0"/>
+        </w:numPr>
+        <w:ind w:leftChars="0" w:firstLine="355"/>
+        <w:rPr>
+          <w:rFonts w:hint="default" w:ascii="Arial" w:hAnsi="Arial"/>
+          <w:sz w:val="32"/>
+          <w:szCs w:val="32"/>
+          <w:lang w:val="en-US"/>
+        </w:rPr>
+      </w:pPr>
+      <w:r>
+        <w:rPr>
+          <w:rFonts w:hint="default" w:ascii="Arial" w:hAnsi="Arial"/>
+          <w:sz w:val="32"/>
+          <w:szCs w:val="32"/>
+          <w:lang w:val="en-US"/>
+        </w:rPr>
+        <w:t>-&gt; where rk = 1;</w:t>
       </w:r>
     </w:p>
     <w:p>
@@ -4152,6 +5754,42 @@
     </w:lvl>
   </w:abstractNum>
   <w:abstractNum w:abstractNumId="1">
+    <w:nsid w:val="125D2F69"/>
+    <w:multiLevelType w:val="singleLevel"/>
+    <w:tmpl w:val="125D2F69"/>
+    <w:lvl w:ilvl="0" w:tentative="0">
+      <w:start w:val="42"/>
+      <w:numFmt w:val="decimal"/>
+      <w:suff w:val="space"/>
+      <w:lvlText w:val="%1."/>
+      <w:lvlJc w:val="left"/>
+    </w:lvl>
+  </w:abstractNum>
+  <w:abstractNum w:abstractNumId="2">
+    <w:nsid w:val="2CE704E0"/>
+    <w:multiLevelType w:val="singleLevel"/>
+    <w:tmpl w:val="2CE704E0"/>
+    <w:lvl w:ilvl="0" w:tentative="0">
+      <w:start w:val="46"/>
+      <w:numFmt w:val="decimal"/>
+      <w:suff w:val="space"/>
+      <w:lvlText w:val="%1."/>
+      <w:lvlJc w:val="left"/>
+    </w:lvl>
+  </w:abstractNum>
+  <w:abstractNum w:abstractNumId="3">
+    <w:nsid w:val="379B73B8"/>
+    <w:multiLevelType w:val="singleLevel"/>
+    <w:tmpl w:val="379B73B8"/>
+    <w:lvl w:ilvl="0" w:tentative="0">
+      <w:start w:val="45"/>
+      <w:numFmt w:val="decimal"/>
+      <w:suff w:val="space"/>
+      <w:lvlText w:val="%1."/>
+      <w:lvlJc w:val="left"/>
+    </w:lvl>
+  </w:abstractNum>
+  <w:abstractNum w:abstractNumId="4">
     <w:nsid w:val="5C859BE6"/>
     <w:multiLevelType w:val="singleLevel"/>
     <w:tmpl w:val="5C859BE6"/>
@@ -4164,10 +5802,19 @@
     </w:lvl>
   </w:abstractNum>
   <w:num w:numId="1">
-    <w:abstractNumId w:val="1"/>
+    <w:abstractNumId w:val="4"/>
   </w:num>
   <w:num w:numId="2">
     <w:abstractNumId w:val="0"/>
+  </w:num>
+  <w:num w:numId="3">
+    <w:abstractNumId w:val="1"/>
+  </w:num>
+  <w:num w:numId="4">
+    <w:abstractNumId w:val="3"/>
+  </w:num>
+  <w:num w:numId="5">
+    <w:abstractNumId w:val="2"/>
   </w:num>
 </w:numbering>
 </file>

</xml_diff>